<commit_message>
Cập nhật tài liệu trường hợp kiểm thử
Chỉnh sửaa lỗi chính tả.
</commit_message>
<xml_diff>
--- a/docs/design/NL04_CacTruongHopKiemThu.docx
+++ b/docs/design/NL04_CacTruongHopKiemThu.docx
@@ -410,23 +410,7 @@
                 <w:rFonts w:ascii="Arial" w:hAnsi="Arial" w:cs="Arial"/>
                 <w:noProof/>
               </w:rPr>
-              <w:t>Theo dõi phiê</w:t>
-            </w:r>
-            <w:r>
-              <w:rPr>
-                <w:rStyle w:val="Hyperlink"/>
-                <w:rFonts w:ascii="Arial" w:hAnsi="Arial" w:cs="Arial"/>
-                <w:noProof/>
-              </w:rPr>
-              <w:t>n</w:t>
-            </w:r>
-            <w:r>
-              <w:rPr>
-                <w:rStyle w:val="Hyperlink"/>
-                <w:rFonts w:ascii="Arial" w:hAnsi="Arial" w:cs="Arial"/>
-                <w:noProof/>
-              </w:rPr>
-              <w:t xml:space="preserve"> bản tài liệu</w:t>
+              <w:t>Theo dõi phiên bản tài liệu</w:t>
             </w:r>
             <w:r>
               <w:rPr>
@@ -7172,23 +7156,7 @@
                 <w:rFonts w:ascii="Arial" w:hAnsi="Arial" w:cs="Arial"/>
                 <w:noProof/>
               </w:rPr>
-              <w:t>Kết xu</w:t>
-            </w:r>
-            <w:r>
-              <w:rPr>
-                <w:rStyle w:val="Hyperlink"/>
-                <w:rFonts w:ascii="Arial" w:hAnsi="Arial" w:cs="Arial"/>
-                <w:noProof/>
-              </w:rPr>
-              <w:t>ấ</w:t>
-            </w:r>
-            <w:r>
-              <w:rPr>
-                <w:rStyle w:val="Hyperlink"/>
-                <w:rFonts w:ascii="Arial" w:hAnsi="Arial" w:cs="Arial"/>
-                <w:noProof/>
-              </w:rPr>
-              <w:t>t</w:t>
+              <w:t>Kết xuất</w:t>
             </w:r>
             <w:r>
               <w:rPr>
@@ -7272,21 +7240,7 @@
                 <w:rStyle w:val="Hyperlink"/>
                 <w:noProof/>
               </w:rPr>
-              <w:t>Các y</w:t>
-            </w:r>
-            <w:r>
-              <w:rPr>
-                <w:rStyle w:val="Hyperlink"/>
-                <w:noProof/>
-              </w:rPr>
-              <w:t>ê</w:t>
-            </w:r>
-            <w:r>
-              <w:rPr>
-                <w:rStyle w:val="Hyperlink"/>
-                <w:noProof/>
-              </w:rPr>
-              <w:t>u cầu về môi trường</w:t>
+              <w:t>Các yêu cầu về môi trường</w:t>
             </w:r>
             <w:r>
               <w:rPr>
@@ -8688,8 +8642,8 @@
         <w:tblLook w:val="0600" w:firstRow="0" w:lastRow="0" w:firstColumn="0" w:lastColumn="0" w:noHBand="1" w:noVBand="1"/>
       </w:tblPr>
       <w:tblGrid>
-        <w:gridCol w:w="2367"/>
-        <w:gridCol w:w="1425"/>
+        <w:gridCol w:w="2366"/>
+        <w:gridCol w:w="1426"/>
         <w:gridCol w:w="4064"/>
         <w:gridCol w:w="1474"/>
       </w:tblGrid>
@@ -8699,7 +8653,7 @@
         </w:trPr>
         <w:tc>
           <w:tcPr>
-            <w:tcW w:w="1276" w:type="pct"/>
+            <w:tcW w:w="1268" w:type="pct"/>
             <w:tcMar>
               <w:top w:w="73" w:type="dxa"/>
               <w:left w:w="108" w:type="dxa"/>
@@ -8724,7 +8678,7 @@
         </w:tc>
         <w:tc>
           <w:tcPr>
-            <w:tcW w:w="742" w:type="pct"/>
+            <w:tcW w:w="764" w:type="pct"/>
             <w:tcMar>
               <w:top w:w="73" w:type="dxa"/>
               <w:left w:w="108" w:type="dxa"/>
@@ -8749,7 +8703,7 @@
         </w:tc>
         <w:tc>
           <w:tcPr>
-            <w:tcW w:w="2185" w:type="pct"/>
+            <w:tcW w:w="2178" w:type="pct"/>
             <w:tcMar>
               <w:top w:w="73" w:type="dxa"/>
               <w:left w:w="108" w:type="dxa"/>
@@ -8774,7 +8728,7 @@
         </w:tc>
         <w:tc>
           <w:tcPr>
-            <w:tcW w:w="797" w:type="pct"/>
+            <w:tcW w:w="790" w:type="pct"/>
             <w:tcMar>
               <w:top w:w="73" w:type="dxa"/>
               <w:left w:w="108" w:type="dxa"/>
@@ -8804,7 +8758,7 @@
         </w:trPr>
         <w:tc>
           <w:tcPr>
-            <w:tcW w:w="1276" w:type="pct"/>
+            <w:tcW w:w="1268" w:type="pct"/>
             <w:tcMar>
               <w:top w:w="73" w:type="dxa"/>
               <w:left w:w="108" w:type="dxa"/>
@@ -8827,7 +8781,7 @@
         </w:tc>
         <w:tc>
           <w:tcPr>
-            <w:tcW w:w="742" w:type="pct"/>
+            <w:tcW w:w="764" w:type="pct"/>
             <w:tcMar>
               <w:top w:w="73" w:type="dxa"/>
               <w:left w:w="108" w:type="dxa"/>
@@ -8850,7 +8804,7 @@
         </w:tc>
         <w:tc>
           <w:tcPr>
-            <w:tcW w:w="2185" w:type="pct"/>
+            <w:tcW w:w="2178" w:type="pct"/>
             <w:tcMar>
               <w:top w:w="73" w:type="dxa"/>
               <w:left w:w="108" w:type="dxa"/>
@@ -8873,7 +8827,7 @@
         </w:tc>
         <w:tc>
           <w:tcPr>
-            <w:tcW w:w="797" w:type="pct"/>
+            <w:tcW w:w="790" w:type="pct"/>
             <w:tcMar>
               <w:top w:w="73" w:type="dxa"/>
               <w:left w:w="108" w:type="dxa"/>
@@ -8901,7 +8855,7 @@
         </w:trPr>
         <w:tc>
           <w:tcPr>
-            <w:tcW w:w="1276" w:type="pct"/>
+            <w:tcW w:w="1268" w:type="pct"/>
             <w:tcMar>
               <w:top w:w="73" w:type="dxa"/>
               <w:left w:w="108" w:type="dxa"/>
@@ -8924,7 +8878,7 @@
         </w:tc>
         <w:tc>
           <w:tcPr>
-            <w:tcW w:w="742" w:type="pct"/>
+            <w:tcW w:w="764" w:type="pct"/>
             <w:tcMar>
               <w:top w:w="73" w:type="dxa"/>
               <w:left w:w="108" w:type="dxa"/>
@@ -8947,7 +8901,7 @@
         </w:tc>
         <w:tc>
           <w:tcPr>
-            <w:tcW w:w="2185" w:type="pct"/>
+            <w:tcW w:w="2178" w:type="pct"/>
             <w:tcMar>
               <w:top w:w="73" w:type="dxa"/>
               <w:left w:w="108" w:type="dxa"/>
@@ -8970,7 +8924,7 @@
         </w:tc>
         <w:tc>
           <w:tcPr>
-            <w:tcW w:w="797" w:type="pct"/>
+            <w:tcW w:w="790" w:type="pct"/>
             <w:tcMar>
               <w:top w:w="73" w:type="dxa"/>
               <w:left w:w="108" w:type="dxa"/>
@@ -8988,85 +8942,6 @@
                 <w:rFonts w:ascii="Arial" w:hAnsi="Arial" w:cs="Arial"/>
               </w:rPr>
               <w:t>1.1</w:t>
-            </w:r>
-          </w:p>
-        </w:tc>
-      </w:tr>
-      <w:tr>
-        <w:trPr>
-          <w:trHeight w:val="360"/>
-        </w:trPr>
-        <w:tc>
-          <w:tcPr>
-            <w:tcW w:w="1276" w:type="pct"/>
-            <w:tcMar>
-              <w:top w:w="73" w:type="dxa"/>
-              <w:left w:w="108" w:type="dxa"/>
-              <w:right w:w="115" w:type="dxa"/>
-            </w:tcMar>
-          </w:tcPr>
-          <w:p>
-            <w:pPr>
-              <w:rPr>
-                <w:rFonts w:ascii="Arial" w:hAnsi="Arial" w:cs="Arial"/>
-              </w:rPr>
-            </w:pPr>
-          </w:p>
-        </w:tc>
-        <w:tc>
-          <w:tcPr>
-            <w:tcW w:w="742" w:type="pct"/>
-            <w:tcMar>
-              <w:top w:w="73" w:type="dxa"/>
-              <w:left w:w="108" w:type="dxa"/>
-              <w:right w:w="115" w:type="dxa"/>
-            </w:tcMar>
-          </w:tcPr>
-          <w:p>
-            <w:pPr>
-              <w:rPr>
-                <w:rFonts w:ascii="Arial" w:hAnsi="Arial" w:cs="Arial"/>
-              </w:rPr>
-            </w:pPr>
-          </w:p>
-        </w:tc>
-        <w:tc>
-          <w:tcPr>
-            <w:tcW w:w="2185" w:type="pct"/>
-            <w:tcMar>
-              <w:top w:w="73" w:type="dxa"/>
-              <w:left w:w="108" w:type="dxa"/>
-              <w:right w:w="115" w:type="dxa"/>
-            </w:tcMar>
-          </w:tcPr>
-          <w:p>
-            <w:pPr>
-              <w:rPr>
-                <w:rFonts w:ascii="Arial" w:eastAsia="Times New Roman" w:hAnsi="Arial" w:cs="Arial"/>
-              </w:rPr>
-            </w:pPr>
-          </w:p>
-        </w:tc>
-        <w:tc>
-          <w:tcPr>
-            <w:tcW w:w="797" w:type="pct"/>
-            <w:tcMar>
-              <w:top w:w="73" w:type="dxa"/>
-              <w:left w:w="108" w:type="dxa"/>
-              <w:right w:w="115" w:type="dxa"/>
-            </w:tcMar>
-          </w:tcPr>
-          <w:p>
-            <w:pPr>
-              <w:rPr>
-                <w:rFonts w:ascii="Arial" w:hAnsi="Arial" w:cs="Arial"/>
-              </w:rPr>
-            </w:pPr>
-            <w:r>
-              <w:rPr>
-                <w:rFonts w:ascii="Arial" w:hAnsi="Arial" w:cs="Arial"/>
-              </w:rPr>
-              <w:t>1.2</w:t>
             </w:r>
           </w:p>
         </w:tc>
@@ -9941,6 +9816,11 @@
     </w:p>
     <w:p>
       <w:pPr>
+        <w:pStyle w:val="ListParagraph"/>
+        <w:numPr>
+          <w:ilvl w:val="0"/>
+          <w:numId w:val="47"/>
+        </w:numPr>
         <w:rPr>
           <w:rFonts w:ascii="Arial" w:hAnsi="Arial" w:cs="Arial"/>
         </w:rPr>
@@ -9966,6 +9846,11 @@
     </w:p>
     <w:p>
       <w:pPr>
+        <w:pStyle w:val="ListParagraph"/>
+        <w:numPr>
+          <w:ilvl w:val="0"/>
+          <w:numId w:val="47"/>
+        </w:numPr>
         <w:rPr>
           <w:rFonts w:ascii="Arial" w:hAnsi="Arial" w:cs="Arial"/>
         </w:rPr>
@@ -9997,6 +9882,11 @@
     </w:p>
     <w:p>
       <w:pPr>
+        <w:pStyle w:val="ListParagraph"/>
+        <w:numPr>
+          <w:ilvl w:val="0"/>
+          <w:numId w:val="47"/>
+        </w:numPr>
         <w:rPr>
           <w:rFonts w:ascii="Arial" w:hAnsi="Arial" w:cs="Arial"/>
         </w:rPr>
@@ -10005,7 +9895,6 @@
         <w:rPr>
           <w:rFonts w:ascii="Arial" w:hAnsi="Arial" w:cs="Arial"/>
         </w:rPr>
-        <w:lastRenderedPageBreak/>
         <w:t>L</w:t>
       </w:r>
       <w:r>
@@ -10023,6 +9912,11 @@
     </w:p>
     <w:p>
       <w:pPr>
+        <w:pStyle w:val="ListParagraph"/>
+        <w:numPr>
+          <w:ilvl w:val="0"/>
+          <w:numId w:val="47"/>
+        </w:numPr>
         <w:rPr>
           <w:rFonts w:ascii="Arial" w:hAnsi="Arial" w:cs="Arial"/>
         </w:rPr>
@@ -10031,6 +9925,7 @@
         <w:rPr>
           <w:rFonts w:ascii="Arial" w:hAnsi="Arial" w:cs="Arial"/>
         </w:rPr>
+        <w:lastRenderedPageBreak/>
         <w:t>Q</w:t>
       </w:r>
       <w:r>
@@ -10048,6 +9943,11 @@
     </w:p>
     <w:p>
       <w:pPr>
+        <w:pStyle w:val="ListParagraph"/>
+        <w:numPr>
+          <w:ilvl w:val="0"/>
+          <w:numId w:val="47"/>
+        </w:numPr>
         <w:rPr>
           <w:rFonts w:ascii="Arial" w:hAnsi="Arial" w:cs="Arial"/>
         </w:rPr>
@@ -10073,6 +9973,11 @@
     </w:p>
     <w:p>
       <w:pPr>
+        <w:pStyle w:val="ListParagraph"/>
+        <w:numPr>
+          <w:ilvl w:val="0"/>
+          <w:numId w:val="47"/>
+        </w:numPr>
         <w:rPr>
           <w:rFonts w:ascii="Arial" w:hAnsi="Arial" w:cs="Arial"/>
         </w:rPr>
@@ -10106,7 +10011,7 @@
         <w:rPr>
           <w:rFonts w:ascii="Arial" w:hAnsi="Arial" w:cs="Arial"/>
         </w:rPr>
-        <w:t>S</w:t>
+        <w:t>Để sử dụng các tính năng trên, thành viên s</w:t>
       </w:r>
       <w:r>
         <w:rPr>
@@ -10171,16 +10076,8 @@
       </w:r>
       <w:bookmarkEnd w:id="18"/>
     </w:p>
-    <w:p>
-      <w:pPr>
-        <w:rPr>
-          <w:rFonts w:ascii="Arial" w:hAnsi="Arial" w:cs="Arial"/>
-        </w:rPr>
-      </w:pPr>
-    </w:p>
     <w:tbl>
       <w:tblPr>
-        <w:tblStyle w:val="NormalWeb"/>
         <w:tblW w:w="5000" w:type="pct"/>
         <w:tblBorders>
           <w:top w:val="single" w:sz="4" w:space="0" w:color="auto"/>
@@ -10420,12 +10317,6 @@
                 <w:rFonts w:ascii="Arial" w:hAnsi="Arial" w:cs="Arial"/>
               </w:rPr>
             </w:pPr>
-            <w:r>
-              <w:rPr>
-                <w:rFonts w:ascii="Arial" w:hAnsi="Arial" w:cs="Arial"/>
-              </w:rPr>
-              <w:t>Thành công</w:t>
-            </w:r>
           </w:p>
         </w:tc>
         <w:tc>
@@ -10518,12 +10409,6 @@
                 <w:rFonts w:ascii="Arial" w:hAnsi="Arial" w:cs="Arial"/>
               </w:rPr>
             </w:pPr>
-            <w:r>
-              <w:rPr>
-                <w:rFonts w:ascii="Arial" w:hAnsi="Arial" w:cs="Arial"/>
-              </w:rPr>
-              <w:t>Thành công</w:t>
-            </w:r>
           </w:p>
         </w:tc>
         <w:tc>
@@ -10616,12 +10501,6 @@
                 <w:rFonts w:ascii="Arial" w:hAnsi="Arial" w:cs="Arial"/>
               </w:rPr>
             </w:pPr>
-            <w:r>
-              <w:rPr>
-                <w:rFonts w:ascii="Arial" w:hAnsi="Arial" w:cs="Arial"/>
-              </w:rPr>
-              <w:t>Thành công</w:t>
-            </w:r>
           </w:p>
         </w:tc>
         <w:tc>
@@ -10684,23 +10563,10 @@
                 <w:rFonts w:ascii="Arial" w:hAnsi="Arial" w:cs="Arial"/>
               </w:rPr>
             </w:pPr>
-            <w:r>
-              <w:rPr>
-                <w:rFonts w:ascii="Arial" w:hAnsi="Arial" w:cs="Arial"/>
-              </w:rPr>
-              <w:t>Thành công</w:t>
-            </w:r>
           </w:p>
         </w:tc>
       </w:tr>
     </w:tbl>
-    <w:p>
-      <w:pPr>
-        <w:rPr>
-          <w:rFonts w:ascii="Arial" w:hAnsi="Arial" w:cs="Arial"/>
-        </w:rPr>
-      </w:pPr>
-    </w:p>
     <w:p>
       <w:pPr>
         <w:pStyle w:val="Heading2"/>
@@ -10723,7 +10589,6 @@
     </w:p>
     <w:tbl>
       <w:tblPr>
-        <w:tblStyle w:val="NormalWeb"/>
         <w:tblW w:w="0" w:type="auto"/>
         <w:tblBorders>
           <w:top w:val="single" w:sz="4" w:space="0" w:color="auto"/>
@@ -10736,8 +10601,8 @@
         <w:tblLook w:val="04A0" w:firstRow="1" w:lastRow="0" w:firstColumn="1" w:lastColumn="0" w:noHBand="0" w:noVBand="1"/>
       </w:tblPr>
       <w:tblGrid>
-        <w:gridCol w:w="2049"/>
-        <w:gridCol w:w="1702"/>
+        <w:gridCol w:w="2050"/>
+        <w:gridCol w:w="1701"/>
         <w:gridCol w:w="1866"/>
         <w:gridCol w:w="1866"/>
         <w:gridCol w:w="1867"/>
@@ -11281,6 +11146,7 @@
                 <w:rFonts w:ascii="Arial" w:hAnsi="Arial" w:cs="Arial"/>
                 <w:b/>
               </w:rPr>
+              <w:lastRenderedPageBreak/>
               <w:t>Thành công/thất bại</w:t>
             </w:r>
           </w:p>
@@ -11296,12 +11162,6 @@
                 <w:rFonts w:ascii="Arial" w:hAnsi="Arial" w:cs="Arial"/>
               </w:rPr>
             </w:pPr>
-            <w:r>
-              <w:rPr>
-                <w:rFonts w:ascii="Arial" w:hAnsi="Arial" w:cs="Arial"/>
-              </w:rPr>
-              <w:t>Thành công</w:t>
-            </w:r>
           </w:p>
         </w:tc>
         <w:tc>
@@ -11315,12 +11175,6 @@
                 <w:rFonts w:ascii="Arial" w:hAnsi="Arial" w:cs="Arial"/>
               </w:rPr>
             </w:pPr>
-            <w:r>
-              <w:rPr>
-                <w:rFonts w:ascii="Arial" w:hAnsi="Arial" w:cs="Arial"/>
-              </w:rPr>
-              <w:t>Thành công</w:t>
-            </w:r>
           </w:p>
         </w:tc>
         <w:tc>
@@ -11334,12 +11188,6 @@
                 <w:rFonts w:ascii="Arial" w:hAnsi="Arial" w:cs="Arial"/>
               </w:rPr>
             </w:pPr>
-            <w:r>
-              <w:rPr>
-                <w:rFonts w:ascii="Arial" w:hAnsi="Arial" w:cs="Arial"/>
-              </w:rPr>
-              <w:t>Thành công</w:t>
-            </w:r>
           </w:p>
         </w:tc>
         <w:tc>
@@ -11353,12 +11201,6 @@
                 <w:rFonts w:ascii="Arial" w:hAnsi="Arial" w:cs="Arial"/>
               </w:rPr>
             </w:pPr>
-            <w:r>
-              <w:rPr>
-                <w:rFonts w:ascii="Arial" w:hAnsi="Arial" w:cs="Arial"/>
-              </w:rPr>
-              <w:t>Thành công</w:t>
-            </w:r>
           </w:p>
         </w:tc>
       </w:tr>
@@ -11380,7 +11222,6 @@
                 <w:rFonts w:ascii="Arial" w:hAnsi="Arial" w:cs="Arial"/>
                 <w:b/>
               </w:rPr>
-              <w:lastRenderedPageBreak/>
               <w:t xml:space="preserve">Số của môi trường </w:t>
             </w:r>
             <w:r>
@@ -11499,12 +11340,6 @@
                 <w:rFonts w:ascii="Arial" w:hAnsi="Arial" w:cs="Arial"/>
               </w:rPr>
             </w:pPr>
-            <w:r>
-              <w:rPr>
-                <w:rFonts w:ascii="Arial" w:hAnsi="Arial" w:cs="Arial"/>
-              </w:rPr>
-              <w:t>Không nhập đầy đủ thông tin</w:t>
-            </w:r>
           </w:p>
         </w:tc>
         <w:tc>
@@ -11518,12 +11353,6 @@
                 <w:rFonts w:ascii="Arial" w:hAnsi="Arial" w:cs="Arial"/>
               </w:rPr>
             </w:pPr>
-            <w:r>
-              <w:rPr>
-                <w:rFonts w:ascii="Arial" w:hAnsi="Arial" w:cs="Arial"/>
-              </w:rPr>
-              <w:t>Không nhập mật khẩu</w:t>
-            </w:r>
           </w:p>
         </w:tc>
         <w:tc>
@@ -11537,12 +11366,6 @@
                 <w:rFonts w:ascii="Arial" w:hAnsi="Arial" w:cs="Arial"/>
               </w:rPr>
             </w:pPr>
-            <w:r>
-              <w:rPr>
-                <w:rFonts w:ascii="Arial" w:hAnsi="Arial" w:cs="Arial"/>
-              </w:rPr>
-              <w:t>Tài khoản để trống</w:t>
-            </w:r>
           </w:p>
         </w:tc>
         <w:tc>
@@ -12131,6 +11954,7 @@
         </w:numPr>
       </w:pPr>
       <w:r>
+        <w:lastRenderedPageBreak/>
         <w:t>Đăng nhập thành công thì trở về trang ‘Trang chủ’.</w:t>
       </w:r>
     </w:p>
@@ -12144,7 +11968,6 @@
       </w:pPr>
       <w:bookmarkStart w:id="25" w:name="_Toc401937521"/>
       <w:r>
-        <w:lastRenderedPageBreak/>
         <w:t>Quan hệ phụ thuộc giữa các trường hợp</w:t>
       </w:r>
       <w:bookmarkEnd w:id="25"/>
@@ -12223,7 +12046,13 @@
         <w:rPr>
           <w:rFonts w:ascii="Arial" w:hAnsi="Arial" w:cs="Arial"/>
         </w:rPr>
-        <w:t>(Thành viên, người dùng thông thường) có thể đăng ký để trở thành viên.</w:t>
+        <w:t xml:space="preserve">không phải là thành viên của hệ thống </w:t>
+      </w:r>
+      <w:r>
+        <w:rPr>
+          <w:rFonts w:ascii="Arial" w:hAnsi="Arial" w:cs="Arial"/>
+        </w:rPr>
+        <w:t>có thể đăng ký để trở thành viên.</w:t>
       </w:r>
     </w:p>
     <w:p>
@@ -12252,16 +12081,8 @@
       </w:r>
       <w:bookmarkEnd w:id="28"/>
     </w:p>
-    <w:p>
-      <w:pPr>
-        <w:rPr>
-          <w:rFonts w:ascii="Arial" w:hAnsi="Arial" w:cs="Arial"/>
-        </w:rPr>
-      </w:pPr>
-    </w:p>
     <w:tbl>
       <w:tblPr>
-        <w:tblStyle w:val="NormalWeb"/>
         <w:tblW w:w="5000" w:type="pct"/>
         <w:tblBorders>
           <w:top w:val="single" w:sz="4" w:space="0" w:color="auto"/>
@@ -12501,12 +12322,6 @@
                 <w:rFonts w:ascii="Arial" w:hAnsi="Arial" w:cs="Arial"/>
               </w:rPr>
             </w:pPr>
-            <w:r>
-              <w:rPr>
-                <w:rFonts w:ascii="Arial" w:hAnsi="Arial" w:cs="Arial"/>
-              </w:rPr>
-              <w:t>Thành công</w:t>
-            </w:r>
           </w:p>
         </w:tc>
         <w:tc>
@@ -12599,12 +12414,6 @@
                 <w:rFonts w:ascii="Arial" w:hAnsi="Arial" w:cs="Arial"/>
               </w:rPr>
             </w:pPr>
-            <w:r>
-              <w:rPr>
-                <w:rFonts w:ascii="Arial" w:hAnsi="Arial" w:cs="Arial"/>
-              </w:rPr>
-              <w:t>Thành công</w:t>
-            </w:r>
           </w:p>
         </w:tc>
         <w:tc>
@@ -12697,12 +12506,6 @@
                 <w:rFonts w:ascii="Arial" w:hAnsi="Arial" w:cs="Arial"/>
               </w:rPr>
             </w:pPr>
-            <w:r>
-              <w:rPr>
-                <w:rFonts w:ascii="Arial" w:hAnsi="Arial" w:cs="Arial"/>
-              </w:rPr>
-              <w:t>Thành công</w:t>
-            </w:r>
           </w:p>
         </w:tc>
         <w:tc>
@@ -12801,12 +12604,6 @@
                 <w:rFonts w:ascii="Arial" w:hAnsi="Arial" w:cs="Arial"/>
               </w:rPr>
             </w:pPr>
-            <w:r>
-              <w:rPr>
-                <w:rFonts w:ascii="Arial" w:hAnsi="Arial" w:cs="Arial"/>
-              </w:rPr>
-              <w:t>Thành công</w:t>
-            </w:r>
           </w:p>
         </w:tc>
         <w:tc>
@@ -12869,12 +12666,6 @@
                 <w:rFonts w:ascii="Arial" w:hAnsi="Arial" w:cs="Arial"/>
               </w:rPr>
             </w:pPr>
-            <w:r>
-              <w:rPr>
-                <w:rFonts w:ascii="Arial" w:hAnsi="Arial" w:cs="Arial"/>
-              </w:rPr>
-              <w:t>Thành công</w:t>
-            </w:r>
           </w:p>
         </w:tc>
       </w:tr>
@@ -12908,7 +12699,6 @@
     </w:p>
     <w:tbl>
       <w:tblPr>
-        <w:tblStyle w:val="NormalWeb"/>
         <w:tblW w:w="5000" w:type="pct"/>
         <w:tblBorders>
           <w:top w:val="single" w:sz="4" w:space="0" w:color="auto"/>
@@ -13362,6 +13152,7 @@
                 <w:rFonts w:ascii="Arial" w:hAnsi="Arial" w:cs="Arial"/>
                 <w:b/>
               </w:rPr>
+              <w:lastRenderedPageBreak/>
               <w:t>Giá trị</w:t>
             </w:r>
             <w:r>
@@ -13632,15 +13423,7 @@
                 <w:rFonts w:ascii="Arial" w:hAnsi="Arial" w:cs="Arial"/>
                 <w:b/>
               </w:rPr>
-              <w:t xml:space="preserve">Kết quả thực tế (Nếu khác </w:t>
-            </w:r>
-            <w:r>
-              <w:rPr>
-                <w:rFonts w:ascii="Arial" w:hAnsi="Arial" w:cs="Arial"/>
-                <w:b/>
-              </w:rPr>
-              <w:lastRenderedPageBreak/>
-              <w:t>so với mong đợi)</w:t>
+              <w:t>Kết quả thực tế (Nếu khác so với mong đợi)</w:t>
             </w:r>
           </w:p>
         </w:tc>
@@ -13727,7 +13510,6 @@
                 <w:rFonts w:ascii="Arial" w:hAnsi="Arial" w:cs="Arial"/>
                 <w:b/>
               </w:rPr>
-              <w:lastRenderedPageBreak/>
               <w:t>Thành công/thất bại</w:t>
             </w:r>
           </w:p>
@@ -14424,6 +14206,7 @@
           <w:rFonts w:eastAsia="Times New Roman"/>
           <w:szCs w:val="24"/>
         </w:rPr>
+        <w:lastRenderedPageBreak/>
         <w:t>Hệ điều hành Windows XP/7/8.</w:t>
       </w:r>
     </w:p>
@@ -14573,7 +14356,6 @@
         <w:rPr>
           <w:rFonts w:eastAsia="Times New Roman"/>
         </w:rPr>
-        <w:lastRenderedPageBreak/>
         <w:t>Những cái khác</w:t>
       </w:r>
       <w:bookmarkEnd w:id="33"/>
@@ -14718,6 +14500,9 @@
         <w:t>i</w:t>
       </w:r>
       <w:r>
+        <w:t xml:space="preserve"> nhà trọ</w:t>
+      </w:r>
+      <w:r>
         <w:t>.</w:t>
       </w:r>
     </w:p>
@@ -14747,16 +14532,8 @@
       </w:r>
       <w:bookmarkEnd w:id="38"/>
     </w:p>
-    <w:p>
-      <w:pPr>
-        <w:rPr>
-          <w:rFonts w:ascii="Arial" w:hAnsi="Arial" w:cs="Arial"/>
-        </w:rPr>
-      </w:pPr>
-    </w:p>
     <w:tbl>
       <w:tblPr>
-        <w:tblStyle w:val="NormalWeb"/>
         <w:tblW w:w="5000" w:type="pct"/>
         <w:tblBorders>
           <w:top w:val="single" w:sz="4" w:space="0" w:color="auto"/>
@@ -14850,6 +14627,27 @@
         </w:tc>
         <w:tc>
           <w:tcPr>
+            <w:tcW w:w="834" w:type="pct"/>
+          </w:tcPr>
+          <w:p>
+            <w:pPr>
+              <w:jc w:val="left"/>
+              <w:rPr>
+                <w:rFonts w:ascii="Arial" w:hAnsi="Arial" w:cs="Arial"/>
+                <w:b/>
+              </w:rPr>
+            </w:pPr>
+            <w:r>
+              <w:rPr>
+                <w:rFonts w:ascii="Arial" w:hAnsi="Arial" w:cs="Arial"/>
+                <w:b/>
+              </w:rPr>
+              <w:t>Kết quả thực tế (Nếu khác so với mong đợi)</w:t>
+            </w:r>
+          </w:p>
+        </w:tc>
+        <w:tc>
+          <w:tcPr>
             <w:tcW w:w="833" w:type="pct"/>
           </w:tcPr>
           <w:p>
@@ -14865,7 +14663,7 @@
                 <w:rFonts w:ascii="Arial" w:hAnsi="Arial" w:cs="Arial"/>
                 <w:b/>
               </w:rPr>
-              <w:t>Kết quả thực tế (Nếu khác so với mong đợi)</w:t>
+              <w:t>Thành công/thất bại</w:t>
             </w:r>
           </w:p>
         </w:tc>
@@ -14886,34 +14684,13 @@
                 <w:rFonts w:ascii="Arial" w:hAnsi="Arial" w:cs="Arial"/>
                 <w:b/>
               </w:rPr>
-              <w:t>Thành công/thất bại</w:t>
-            </w:r>
-          </w:p>
-        </w:tc>
-        <w:tc>
-          <w:tcPr>
-            <w:tcW w:w="833" w:type="pct"/>
-          </w:tcPr>
-          <w:p>
-            <w:pPr>
-              <w:jc w:val="left"/>
-              <w:rPr>
-                <w:rFonts w:ascii="Arial" w:hAnsi="Arial" w:cs="Arial"/>
-                <w:b/>
-              </w:rPr>
-            </w:pPr>
-            <w:r>
-              <w:rPr>
-                <w:rFonts w:ascii="Arial" w:hAnsi="Arial" w:cs="Arial"/>
-                <w:b/>
-              </w:rPr>
               <w:t>Số của môi trường (nếu thất bại)</w:t>
             </w:r>
           </w:p>
         </w:tc>
         <w:tc>
           <w:tcPr>
-            <w:tcW w:w="833" w:type="pct"/>
+            <w:tcW w:w="834" w:type="pct"/>
           </w:tcPr>
           <w:p>
             <w:pPr>
@@ -14980,6 +14757,19 @@
         </w:tc>
         <w:tc>
           <w:tcPr>
+            <w:tcW w:w="834" w:type="pct"/>
+          </w:tcPr>
+          <w:p>
+            <w:pPr>
+              <w:jc w:val="left"/>
+              <w:rPr>
+                <w:rFonts w:ascii="Arial" w:hAnsi="Arial" w:cs="Arial"/>
+              </w:rPr>
+            </w:pPr>
+          </w:p>
+        </w:tc>
+        <w:tc>
+          <w:tcPr>
             <w:tcW w:w="833" w:type="pct"/>
           </w:tcPr>
           <w:p>
@@ -14989,6 +14779,12 @@
                 <w:rFonts w:ascii="Arial" w:hAnsi="Arial" w:cs="Arial"/>
               </w:rPr>
             </w:pPr>
+            <w:r>
+              <w:rPr>
+                <w:rFonts w:ascii="Arial" w:hAnsi="Arial" w:cs="Arial"/>
+              </w:rPr>
+              <w:t>Thành công</w:t>
+            </w:r>
           </w:p>
         </w:tc>
         <w:tc>
@@ -15002,30 +14798,11 @@
                 <w:rFonts w:ascii="Arial" w:hAnsi="Arial" w:cs="Arial"/>
               </w:rPr>
             </w:pPr>
-            <w:r>
-              <w:rPr>
-                <w:rFonts w:ascii="Arial" w:hAnsi="Arial" w:cs="Arial"/>
-              </w:rPr>
-              <w:t>Thành công</w:t>
-            </w:r>
-          </w:p>
-        </w:tc>
-        <w:tc>
-          <w:tcPr>
-            <w:tcW w:w="833" w:type="pct"/>
-          </w:tcPr>
-          <w:p>
-            <w:pPr>
-              <w:jc w:val="left"/>
-              <w:rPr>
-                <w:rFonts w:ascii="Arial" w:hAnsi="Arial" w:cs="Arial"/>
-              </w:rPr>
-            </w:pPr>
-          </w:p>
-        </w:tc>
-        <w:tc>
-          <w:tcPr>
-            <w:tcW w:w="833" w:type="pct"/>
+          </w:p>
+        </w:tc>
+        <w:tc>
+          <w:tcPr>
+            <w:tcW w:w="834" w:type="pct"/>
           </w:tcPr>
           <w:p>
             <w:pPr>
@@ -15084,6 +14861,19 @@
         </w:tc>
         <w:tc>
           <w:tcPr>
+            <w:tcW w:w="834" w:type="pct"/>
+          </w:tcPr>
+          <w:p>
+            <w:pPr>
+              <w:jc w:val="left"/>
+              <w:rPr>
+                <w:rFonts w:ascii="Arial" w:hAnsi="Arial" w:cs="Arial"/>
+              </w:rPr>
+            </w:pPr>
+          </w:p>
+        </w:tc>
+        <w:tc>
+          <w:tcPr>
             <w:tcW w:w="833" w:type="pct"/>
           </w:tcPr>
           <w:p>
@@ -15093,6 +14883,12 @@
                 <w:rFonts w:ascii="Arial" w:hAnsi="Arial" w:cs="Arial"/>
               </w:rPr>
             </w:pPr>
+            <w:r>
+              <w:rPr>
+                <w:rFonts w:ascii="Arial" w:hAnsi="Arial" w:cs="Arial"/>
+              </w:rPr>
+              <w:t>Thành công</w:t>
+            </w:r>
           </w:p>
         </w:tc>
         <w:tc>
@@ -15106,30 +14902,11 @@
                 <w:rFonts w:ascii="Arial" w:hAnsi="Arial" w:cs="Arial"/>
               </w:rPr>
             </w:pPr>
-            <w:r>
-              <w:rPr>
-                <w:rFonts w:ascii="Arial" w:hAnsi="Arial" w:cs="Arial"/>
-              </w:rPr>
-              <w:t>Thành công</w:t>
-            </w:r>
-          </w:p>
-        </w:tc>
-        <w:tc>
-          <w:tcPr>
-            <w:tcW w:w="833" w:type="pct"/>
-          </w:tcPr>
-          <w:p>
-            <w:pPr>
-              <w:jc w:val="left"/>
-              <w:rPr>
-                <w:rFonts w:ascii="Arial" w:hAnsi="Arial" w:cs="Arial"/>
-              </w:rPr>
-            </w:pPr>
-          </w:p>
-        </w:tc>
-        <w:tc>
-          <w:tcPr>
-            <w:tcW w:w="833" w:type="pct"/>
+          </w:p>
+        </w:tc>
+        <w:tc>
+          <w:tcPr>
+            <w:tcW w:w="834" w:type="pct"/>
           </w:tcPr>
           <w:p>
             <w:pPr>
@@ -15144,7 +14921,7 @@
       <w:tr>
         <w:tc>
           <w:tcPr>
-            <w:tcW w:w="2500" w:type="pct"/>
+            <w:tcW w:w="2499" w:type="pct"/>
             <w:gridSpan w:val="3"/>
           </w:tcPr>
           <w:p>
@@ -15158,13 +14935,14 @@
               <w:rPr>
                 <w:rFonts w:ascii="Arial" w:hAnsi="Arial" w:cs="Arial"/>
               </w:rPr>
+              <w:lastRenderedPageBreak/>
               <w:t>Trạng thái của trường hợp kiểm thử</w:t>
             </w:r>
           </w:p>
         </w:tc>
         <w:tc>
           <w:tcPr>
-            <w:tcW w:w="2500" w:type="pct"/>
+            <w:tcW w:w="2501" w:type="pct"/>
             <w:gridSpan w:val="3"/>
           </w:tcPr>
           <w:p>
@@ -15213,7 +14991,6 @@
     </w:p>
     <w:tbl>
       <w:tblPr>
-        <w:tblStyle w:val="NormalWeb"/>
         <w:tblW w:w="5000" w:type="pct"/>
         <w:tblBorders>
           <w:top w:val="single" w:sz="4" w:space="0" w:color="auto"/>
@@ -15457,7 +15234,7 @@
               <w:rPr>
                 <w:rFonts w:ascii="Arial" w:hAnsi="Arial" w:cs="Arial"/>
               </w:rPr>
-              <w:t>null</w:t>
+              <w:t>Không nhập, khoảng trắng</w:t>
             </w:r>
           </w:p>
         </w:tc>
@@ -15556,7 +15333,6 @@
                 <w:rFonts w:ascii="Arial" w:hAnsi="Arial" w:cs="Arial"/>
                 <w:b/>
               </w:rPr>
-              <w:lastRenderedPageBreak/>
               <w:t>Kết quả mong đợi</w:t>
             </w:r>
           </w:p>
@@ -16228,6 +16004,7 @@
           <w:b/>
           <w:szCs w:val="24"/>
         </w:rPr>
+        <w:lastRenderedPageBreak/>
         <w:t>Màn hình:</w:t>
       </w:r>
       <w:r>
@@ -16513,7 +16290,6 @@
           <w:rFonts w:eastAsia="Times New Roman"/>
           <w:szCs w:val="24"/>
         </w:rPr>
-        <w:lastRenderedPageBreak/>
         <w:t>QuickTest Pro 12.</w:t>
       </w:r>
     </w:p>
@@ -16642,13 +16418,112 @@
         </w:numPr>
       </w:pPr>
       <w:r>
-        <w:t>Trong cơ sở dữ liệu phải có sẵn nhà trọ với: username là ‘duduct’ hoặc SDT là ‘</w:t>
+        <w:t xml:space="preserve">Trong cơ sở dữ liệu phải có sẵn nhà trọ với: </w:t>
+      </w:r>
+    </w:p>
+    <w:p>
+      <w:pPr>
+        <w:pStyle w:val="ListParagraph"/>
+        <w:numPr>
+          <w:ilvl w:val="1"/>
+          <w:numId w:val="27"/>
+        </w:numPr>
+      </w:pPr>
+      <w:r>
+        <w:t>username là ‘duduct’.</w:t>
+      </w:r>
+    </w:p>
+    <w:p>
+      <w:pPr>
+        <w:pStyle w:val="ListParagraph"/>
+        <w:numPr>
+          <w:ilvl w:val="1"/>
+          <w:numId w:val="27"/>
+        </w:numPr>
+      </w:pPr>
+      <w:r>
+        <w:t>H</w:t>
+      </w:r>
+      <w:r>
+        <w:t>oặc SDT là ‘</w:t>
       </w:r>
       <w:r>
         <w:rPr>
           <w:rFonts w:ascii="Arial" w:hAnsi="Arial" w:cs="Arial"/>
         </w:rPr>
-        <w:t>012356838’ hoặc địa chỉ là ‘Hem 51’ hoặc loai là ‘1’.</w:t>
+        <w:t>012356838’.</w:t>
+      </w:r>
+    </w:p>
+    <w:p>
+      <w:pPr>
+        <w:pStyle w:val="ListParagraph"/>
+        <w:numPr>
+          <w:ilvl w:val="1"/>
+          <w:numId w:val="27"/>
+        </w:numPr>
+      </w:pPr>
+      <w:r>
+        <w:rPr>
+          <w:rFonts w:ascii="Arial" w:hAnsi="Arial" w:cs="Arial"/>
+        </w:rPr>
+        <w:t>H</w:t>
+      </w:r>
+      <w:r>
+        <w:rPr>
+          <w:rFonts w:ascii="Arial" w:hAnsi="Arial" w:cs="Arial"/>
+        </w:rPr>
+        <w:t>oặc địa chỉ</w:t>
+      </w:r>
+      <w:r>
+        <w:rPr>
+          <w:rFonts w:ascii="Arial" w:hAnsi="Arial" w:cs="Arial"/>
+        </w:rPr>
+        <w:t xml:space="preserve"> là ‘Hem 51’.</w:t>
+      </w:r>
+    </w:p>
+    <w:p>
+      <w:pPr>
+        <w:pStyle w:val="ListParagraph"/>
+        <w:numPr>
+          <w:ilvl w:val="1"/>
+          <w:numId w:val="27"/>
+        </w:numPr>
+      </w:pPr>
+      <w:r>
+        <w:rPr>
+          <w:rFonts w:ascii="Arial" w:hAnsi="Arial" w:cs="Arial"/>
+        </w:rPr>
+        <w:t>H</w:t>
+      </w:r>
+      <w:r>
+        <w:rPr>
+          <w:rFonts w:ascii="Arial" w:hAnsi="Arial" w:cs="Arial"/>
+        </w:rPr>
+        <w:t xml:space="preserve">oặc </w:t>
+      </w:r>
+      <w:r>
+        <w:rPr>
+          <w:rFonts w:ascii="Arial" w:hAnsi="Arial" w:cs="Arial"/>
+        </w:rPr>
+        <w:t xml:space="preserve">có cột </w:t>
+      </w:r>
+      <w:r>
+        <w:rPr>
+          <w:rFonts w:ascii="Arial" w:hAnsi="Arial" w:cs="Arial"/>
+        </w:rPr>
+        <w:t>loai là ‘1’</w:t>
+      </w:r>
+      <w:r>
+        <w:rPr>
+          <w:rFonts w:ascii="Arial" w:hAnsi="Arial" w:cs="Arial"/>
+        </w:rPr>
+        <w:t xml:space="preserve"> – tương ứng Nhà trọ độc lập</w:t>
+      </w:r>
+      <w:r>
+        <w:rPr>
+          <w:rFonts w:ascii="Arial" w:hAnsi="Arial" w:cs="Arial"/>
+        </w:rPr>
+        <w:t>.</w:t>
       </w:r>
     </w:p>
     <w:p>
@@ -16775,7 +16650,6 @@
     </w:p>
     <w:tbl>
       <w:tblPr>
-        <w:tblStyle w:val="NormalWeb"/>
         <w:tblW w:w="5000" w:type="pct"/>
         <w:tblBorders>
           <w:top w:val="single" w:sz="4" w:space="0" w:color="auto"/>
@@ -16813,6 +16687,7 @@
                 <w:rFonts w:ascii="Arial" w:hAnsi="Arial" w:cs="Arial"/>
                 <w:b/>
               </w:rPr>
+              <w:lastRenderedPageBreak/>
               <w:t>Trường hợp kiểm thử:</w:t>
             </w:r>
             <w:r>
@@ -17209,13 +17084,6 @@
         </w:tc>
       </w:tr>
     </w:tbl>
-    <w:p>
-      <w:pPr>
-        <w:rPr>
-          <w:rFonts w:ascii="Arial" w:hAnsi="Arial" w:cs="Arial"/>
-        </w:rPr>
-      </w:pPr>
-    </w:p>
     <w:p>
       <w:pPr>
         <w:pStyle w:val="Heading2"/>
@@ -17239,7 +17107,6 @@
     </w:p>
     <w:tbl>
       <w:tblPr>
-        <w:tblStyle w:val="NormalWeb"/>
         <w:tblW w:w="5000" w:type="pct"/>
         <w:tblBorders>
           <w:top w:val="single" w:sz="4" w:space="0" w:color="auto"/>
@@ -17399,7 +17266,6 @@
                 <w:rFonts w:ascii="Arial" w:hAnsi="Arial" w:cs="Arial"/>
                 <w:b/>
               </w:rPr>
-              <w:lastRenderedPageBreak/>
               <w:t>Giá trị</w:t>
             </w:r>
             <w:r>
@@ -17992,6 +17858,7 @@
       </w:pPr>
       <w:bookmarkStart w:id="50" w:name="_Toc401937546"/>
       <w:r>
+        <w:lastRenderedPageBreak/>
         <w:t>Các yêu cầu về môi trường</w:t>
       </w:r>
       <w:bookmarkEnd w:id="50"/>
@@ -18467,7 +18334,6 @@
           <w:rFonts w:eastAsia="Times New Roman"/>
           <w:szCs w:val="24"/>
         </w:rPr>
-        <w:lastRenderedPageBreak/>
         <w:t xml:space="preserve">MySQL and </w:t>
       </w:r>
       <w:r>
@@ -18579,7 +18445,6 @@
       </w:r>
       <w:bookmarkEnd w:id="55"/>
     </w:p>
-    <w:p/>
     <w:p>
       <w:pPr>
         <w:pStyle w:val="Heading1"/>
@@ -18684,6 +18549,7 @@
         <w:rPr>
           <w:rFonts w:ascii="Arial" w:hAnsi="Arial" w:cs="Arial"/>
         </w:rPr>
+        <w:lastRenderedPageBreak/>
         <w:t>K</w:t>
       </w:r>
       <w:r>
@@ -18703,7 +18569,6 @@
     </w:p>
     <w:tbl>
       <w:tblPr>
-        <w:tblStyle w:val="NormalWeb"/>
         <w:tblW w:w="5000" w:type="pct"/>
         <w:tblBorders>
           <w:top w:val="single" w:sz="4" w:space="0" w:color="auto"/>
@@ -19234,7 +19099,6 @@
     </w:p>
     <w:tbl>
       <w:tblPr>
-        <w:tblStyle w:val="NormalWeb"/>
         <w:tblW w:w="5000" w:type="pct"/>
         <w:tblBorders>
           <w:top w:val="single" w:sz="4" w:space="0" w:color="auto"/>
@@ -19452,7 +19316,6 @@
                 <w:rFonts w:ascii="Arial" w:hAnsi="Arial" w:cs="Arial"/>
                 <w:b/>
               </w:rPr>
-              <w:lastRenderedPageBreak/>
               <w:t>Giá trị</w:t>
             </w:r>
             <w:r>
@@ -20253,6 +20116,7 @@
                 <w:rFonts w:ascii="Arial" w:hAnsi="Arial" w:cs="Arial"/>
                 <w:b/>
               </w:rPr>
+              <w:lastRenderedPageBreak/>
               <w:t>Kết quả thực tế (Nếu khác so với mong đợi)</w:t>
             </w:r>
           </w:p>
@@ -20912,7 +20776,6 @@
           <w:szCs w:val="24"/>
           <w:highlight w:val="white"/>
         </w:rPr>
-        <w:lastRenderedPageBreak/>
         <w:t>RAM</w:t>
       </w:r>
       <w:r>
@@ -21139,6 +21002,7 @@
           <w:rFonts w:eastAsia="Times New Roman"/>
           <w:szCs w:val="24"/>
         </w:rPr>
+        <w:lastRenderedPageBreak/>
         <w:t xml:space="preserve">MySQL and </w:t>
       </w:r>
       <w:r>
@@ -21377,7 +21241,13 @@
         <w:ind w:left="360"/>
       </w:pPr>
       <w:r>
-        <w:t>Người dùng (thành viên) có thể xem thông tin các nhà trọ mà mình đã từng đăng.</w:t>
+        <w:t>Người dùng (thành viên) có thể</w:t>
+      </w:r>
+      <w:r>
+        <w:t xml:space="preserve"> xóa </w:t>
+      </w:r>
+      <w:r>
+        <w:t>thông tin các nhà trọ mà mình đã từng đăng.</w:t>
       </w:r>
     </w:p>
     <w:p>
@@ -21421,7 +21291,6 @@
     </w:p>
     <w:tbl>
       <w:tblPr>
-        <w:tblStyle w:val="NormalWeb"/>
         <w:tblW w:w="5000" w:type="pct"/>
         <w:tblBorders>
           <w:top w:val="single" w:sz="4" w:space="0" w:color="auto"/>
@@ -21459,7 +21328,6 @@
                 <w:rFonts w:ascii="Arial" w:hAnsi="Arial" w:cs="Arial"/>
                 <w:b/>
               </w:rPr>
-              <w:lastRenderedPageBreak/>
               <w:t>Trường hợp kiểm thử:</w:t>
             </w:r>
             <w:r>
@@ -21522,6 +21390,27 @@
         </w:tc>
         <w:tc>
           <w:tcPr>
+            <w:tcW w:w="834" w:type="pct"/>
+          </w:tcPr>
+          <w:p>
+            <w:pPr>
+              <w:jc w:val="left"/>
+              <w:rPr>
+                <w:rFonts w:ascii="Arial" w:hAnsi="Arial" w:cs="Arial"/>
+                <w:b/>
+              </w:rPr>
+            </w:pPr>
+            <w:r>
+              <w:rPr>
+                <w:rFonts w:ascii="Arial" w:hAnsi="Arial" w:cs="Arial"/>
+                <w:b/>
+              </w:rPr>
+              <w:t>Kết quả thực tế (Nếu khác so với mong đợi)</w:t>
+            </w:r>
+          </w:p>
+        </w:tc>
+        <w:tc>
+          <w:tcPr>
             <w:tcW w:w="833" w:type="pct"/>
           </w:tcPr>
           <w:p>
@@ -21537,7 +21426,7 @@
                 <w:rFonts w:ascii="Arial" w:hAnsi="Arial" w:cs="Arial"/>
                 <w:b/>
               </w:rPr>
-              <w:t>Kết quả thực tế (Nếu khác so với mong đợi)</w:t>
+              <w:t>Thành công/thất bại</w:t>
             </w:r>
           </w:p>
         </w:tc>
@@ -21558,34 +21447,13 @@
                 <w:rFonts w:ascii="Arial" w:hAnsi="Arial" w:cs="Arial"/>
                 <w:b/>
               </w:rPr>
-              <w:t>Thành công/thất bại</w:t>
-            </w:r>
-          </w:p>
-        </w:tc>
-        <w:tc>
-          <w:tcPr>
-            <w:tcW w:w="833" w:type="pct"/>
-          </w:tcPr>
-          <w:p>
-            <w:pPr>
-              <w:jc w:val="left"/>
-              <w:rPr>
-                <w:rFonts w:ascii="Arial" w:hAnsi="Arial" w:cs="Arial"/>
-                <w:b/>
-              </w:rPr>
-            </w:pPr>
-            <w:r>
-              <w:rPr>
-                <w:rFonts w:ascii="Arial" w:hAnsi="Arial" w:cs="Arial"/>
-                <w:b/>
-              </w:rPr>
               <w:t>Số của môi trường (nếu thất bại)</w:t>
             </w:r>
           </w:p>
         </w:tc>
         <w:tc>
           <w:tcPr>
-            <w:tcW w:w="833" w:type="pct"/>
+            <w:tcW w:w="834" w:type="pct"/>
           </w:tcPr>
           <w:p>
             <w:pPr>
@@ -21640,6 +21508,19 @@
         </w:tc>
         <w:tc>
           <w:tcPr>
+            <w:tcW w:w="834" w:type="pct"/>
+          </w:tcPr>
+          <w:p>
+            <w:pPr>
+              <w:jc w:val="left"/>
+              <w:rPr>
+                <w:rFonts w:ascii="Arial" w:hAnsi="Arial" w:cs="Arial"/>
+              </w:rPr>
+            </w:pPr>
+          </w:p>
+        </w:tc>
+        <w:tc>
+          <w:tcPr>
             <w:tcW w:w="833" w:type="pct"/>
           </w:tcPr>
           <w:p>
@@ -21649,6 +21530,12 @@
                 <w:rFonts w:ascii="Arial" w:hAnsi="Arial" w:cs="Arial"/>
               </w:rPr>
             </w:pPr>
+            <w:r>
+              <w:rPr>
+                <w:rFonts w:ascii="Arial" w:hAnsi="Arial" w:cs="Arial"/>
+              </w:rPr>
+              <w:t>Thành công</w:t>
+            </w:r>
           </w:p>
         </w:tc>
         <w:tc>
@@ -21662,30 +21549,11 @@
                 <w:rFonts w:ascii="Arial" w:hAnsi="Arial" w:cs="Arial"/>
               </w:rPr>
             </w:pPr>
-            <w:r>
-              <w:rPr>
-                <w:rFonts w:ascii="Arial" w:hAnsi="Arial" w:cs="Arial"/>
-              </w:rPr>
-              <w:t>Thành công</w:t>
-            </w:r>
-          </w:p>
-        </w:tc>
-        <w:tc>
-          <w:tcPr>
-            <w:tcW w:w="833" w:type="pct"/>
-          </w:tcPr>
-          <w:p>
-            <w:pPr>
-              <w:jc w:val="left"/>
-              <w:rPr>
-                <w:rFonts w:ascii="Arial" w:hAnsi="Arial" w:cs="Arial"/>
-              </w:rPr>
-            </w:pPr>
-          </w:p>
-        </w:tc>
-        <w:tc>
-          <w:tcPr>
-            <w:tcW w:w="833" w:type="pct"/>
+          </w:p>
+        </w:tc>
+        <w:tc>
+          <w:tcPr>
+            <w:tcW w:w="834" w:type="pct"/>
           </w:tcPr>
           <w:p>
             <w:pPr>
@@ -21738,6 +21606,19 @@
         </w:tc>
         <w:tc>
           <w:tcPr>
+            <w:tcW w:w="834" w:type="pct"/>
+          </w:tcPr>
+          <w:p>
+            <w:pPr>
+              <w:jc w:val="left"/>
+              <w:rPr>
+                <w:rFonts w:ascii="Arial" w:hAnsi="Arial" w:cs="Arial"/>
+              </w:rPr>
+            </w:pPr>
+          </w:p>
+        </w:tc>
+        <w:tc>
+          <w:tcPr>
             <w:tcW w:w="833" w:type="pct"/>
           </w:tcPr>
           <w:p>
@@ -21747,6 +21628,12 @@
                 <w:rFonts w:ascii="Arial" w:hAnsi="Arial" w:cs="Arial"/>
               </w:rPr>
             </w:pPr>
+            <w:r>
+              <w:rPr>
+                <w:rFonts w:ascii="Arial" w:hAnsi="Arial" w:cs="Arial"/>
+              </w:rPr>
+              <w:t>Thành công</w:t>
+            </w:r>
           </w:p>
         </w:tc>
         <w:tc>
@@ -21760,30 +21647,11 @@
                 <w:rFonts w:ascii="Arial" w:hAnsi="Arial" w:cs="Arial"/>
               </w:rPr>
             </w:pPr>
-            <w:r>
-              <w:rPr>
-                <w:rFonts w:ascii="Arial" w:hAnsi="Arial" w:cs="Arial"/>
-              </w:rPr>
-              <w:t>Thành công</w:t>
-            </w:r>
-          </w:p>
-        </w:tc>
-        <w:tc>
-          <w:tcPr>
-            <w:tcW w:w="833" w:type="pct"/>
-          </w:tcPr>
-          <w:p>
-            <w:pPr>
-              <w:jc w:val="left"/>
-              <w:rPr>
-                <w:rFonts w:ascii="Arial" w:hAnsi="Arial" w:cs="Arial"/>
-              </w:rPr>
-            </w:pPr>
-          </w:p>
-        </w:tc>
-        <w:tc>
-          <w:tcPr>
-            <w:tcW w:w="833" w:type="pct"/>
+          </w:p>
+        </w:tc>
+        <w:tc>
+          <w:tcPr>
+            <w:tcW w:w="834" w:type="pct"/>
           </w:tcPr>
           <w:p>
             <w:pPr>
@@ -21798,7 +21666,7 @@
       <w:tr>
         <w:tc>
           <w:tcPr>
-            <w:tcW w:w="2500" w:type="pct"/>
+            <w:tcW w:w="2499" w:type="pct"/>
             <w:gridSpan w:val="3"/>
           </w:tcPr>
           <w:p>
@@ -21812,13 +21680,14 @@
               <w:rPr>
                 <w:rFonts w:ascii="Arial" w:hAnsi="Arial" w:cs="Arial"/>
               </w:rPr>
+              <w:lastRenderedPageBreak/>
               <w:t>Trạng thái của trường hợp kiểm thử</w:t>
             </w:r>
           </w:p>
         </w:tc>
         <w:tc>
           <w:tcPr>
-            <w:tcW w:w="2500" w:type="pct"/>
+            <w:tcW w:w="2501" w:type="pct"/>
             <w:gridSpan w:val="3"/>
           </w:tcPr>
           <w:p>
@@ -21838,13 +21707,6 @@
         </w:tc>
       </w:tr>
     </w:tbl>
-    <w:p>
-      <w:pPr>
-        <w:rPr>
-          <w:rFonts w:ascii="Arial" w:hAnsi="Arial" w:cs="Arial"/>
-        </w:rPr>
-      </w:pPr>
-    </w:p>
     <w:p>
       <w:pPr>
         <w:pStyle w:val="Heading2"/>
@@ -21868,7 +21730,6 @@
     </w:p>
     <w:tbl>
       <w:tblPr>
-        <w:tblStyle w:val="NormalWeb"/>
         <w:tblW w:w="5000" w:type="pct"/>
         <w:tblBorders>
           <w:top w:val="single" w:sz="4" w:space="0" w:color="auto"/>
@@ -22010,7 +21871,19 @@
               <w:rPr>
                 <w:rFonts w:ascii="Arial" w:hAnsi="Arial" w:cs="Arial"/>
               </w:rPr>
-              <w:t>Chọn nhà trọ ’34, Nguyễn Văn cừ’</w:t>
+              <w:t>Chọn nhà trọ ’34, Nguyễ</w:t>
+            </w:r>
+            <w:r>
+              <w:rPr>
+                <w:rFonts w:ascii="Arial" w:hAnsi="Arial" w:cs="Arial"/>
+              </w:rPr>
+              <w:t>n Văn C</w:t>
+            </w:r>
+            <w:r>
+              <w:rPr>
+                <w:rFonts w:ascii="Arial" w:hAnsi="Arial" w:cs="Arial"/>
+              </w:rPr>
+              <w:t>ừ’</w:t>
             </w:r>
           </w:p>
         </w:tc>
@@ -22036,6 +21909,12 @@
                 <w:rFonts w:ascii="Arial" w:hAnsi="Arial" w:cs="Arial"/>
               </w:rPr>
               <w:t>, chọn ‘Xóa’ trực tiếp khi rê chuột vào nhà trọ</w:t>
+            </w:r>
+            <w:r>
+              <w:rPr>
+                <w:rFonts w:ascii="Arial" w:hAnsi="Arial" w:cs="Arial"/>
+              </w:rPr>
+              <w:t xml:space="preserve"> ’34, Nguyễn Văn Cừ’</w:t>
             </w:r>
           </w:p>
         </w:tc>
@@ -22661,7 +22540,6 @@
         <w:rPr>
           <w:rFonts w:eastAsia="Times New Roman"/>
         </w:rPr>
-        <w:lastRenderedPageBreak/>
         <w:t>Phần mềm</w:t>
       </w:r>
       <w:bookmarkEnd w:id="72"/>
@@ -22746,6 +22624,7 @@
           <w:rFonts w:eastAsia="Times New Roman"/>
           <w:szCs w:val="24"/>
         </w:rPr>
+        <w:lastRenderedPageBreak/>
         <w:t>Bộ gõ tiếng Việt.</w:t>
       </w:r>
     </w:p>
@@ -22887,17 +22766,11 @@
         <w:pStyle w:val="ListParagraph"/>
         <w:numPr>
           <w:ilvl w:val="0"/>
-          <w:numId w:val="27"/>
+          <w:numId w:val="14"/>
         </w:numPr>
       </w:pPr>
       <w:r>
-        <w:t>Đăng nhập vào hệ thống với</w:t>
-      </w:r>
-      <w:r>
-        <w:t xml:space="preserve"> ’duduct’</w:t>
-      </w:r>
-      <w:r>
-        <w:t>.</w:t>
+        <w:t>Trong cơ sở dữ liệu phải có sẵn tài khoản ‘duduct’.</w:t>
       </w:r>
     </w:p>
     <w:p>
@@ -22905,11 +22778,14 @@
         <w:pStyle w:val="ListParagraph"/>
         <w:numPr>
           <w:ilvl w:val="0"/>
-          <w:numId w:val="27"/>
+          <w:numId w:val="14"/>
         </w:numPr>
       </w:pPr>
       <w:r>
-        <w:t>Truy cập vào mục quản lý thành viên.</w:t>
+        <w:t xml:space="preserve">Tài khoản này đã đăng 1 nhà trọ có địa chỉ </w:t>
+      </w:r>
+      <w:r>
+        <w:t>’34, Nguyễn Văn cừ’.</w:t>
       </w:r>
     </w:p>
     <w:p>
@@ -22917,40 +22793,49 @@
         <w:pStyle w:val="ListParagraph"/>
         <w:numPr>
           <w:ilvl w:val="0"/>
-          <w:numId w:val="27"/>
+          <w:numId w:val="14"/>
         </w:numPr>
       </w:pPr>
       <w:r>
-        <w:t>Trong cơ sở dữ liệu phải có sẵ</w:t>
-      </w:r>
-      <w:r>
-        <w:t>n nhà trọ: địa chỉ là ’34, Nguyễn Văn cừ’.</w:t>
+        <w:t>Đăng nhập vào hệ thống với</w:t>
+      </w:r>
+      <w:r>
+        <w:t xml:space="preserve"> ’duduct’</w:t>
+      </w:r>
+      <w:r>
+        <w:t>.</w:t>
       </w:r>
     </w:p>
     <w:p>
       <w:pPr>
-        <w:ind w:left="360"/>
-      </w:pPr>
-      <w:r>
-        <w:t>Hậu điều kiện:</w:t>
+        <w:pStyle w:val="ListParagraph"/>
+        <w:numPr>
+          <w:ilvl w:val="0"/>
+          <w:numId w:val="14"/>
+        </w:numPr>
+      </w:pPr>
+      <w:r>
+        <w:t>Truy cập vào mục quản lý thành viên.</w:t>
       </w:r>
     </w:p>
     <w:p>
       <w:pPr>
+        <w:ind w:left="360"/>
+      </w:pPr>
+      <w:r>
+        <w:t>Hậu điều kiện:</w:t>
+      </w:r>
+    </w:p>
+    <w:p>
+      <w:pPr>
         <w:pStyle w:val="ListParagraph"/>
         <w:numPr>
-          <w:ilvl w:val="1"/>
-          <w:numId w:val="46"/>
+          <w:ilvl w:val="0"/>
+          <w:numId w:val="49"/>
         </w:numPr>
-        <w:ind w:firstLine="360"/>
-      </w:pPr>
-      <w:r>
-        <w:t>Xóa thành côn</w:t>
-      </w:r>
-      <w:bookmarkStart w:id="75" w:name="_GoBack"/>
-      <w:bookmarkEnd w:id="75"/>
-      <w:r>
-        <w:t>g trở về trang quản lý thông tin các nhân.</w:t>
+      </w:pPr>
+      <w:r>
+        <w:t>Xóa thành công trở về trang quản lý thông tin các nhân.</w:t>
       </w:r>
     </w:p>
     <w:p>
@@ -22962,11 +22847,11 @@
         </w:numPr>
         <w:ind w:left="1080"/>
       </w:pPr>
-      <w:bookmarkStart w:id="76" w:name="_Toc401937571"/>
+      <w:bookmarkStart w:id="75" w:name="_Toc401937571"/>
       <w:r>
         <w:t>Quan hệ phụ thuộc giữa các trường hợp</w:t>
       </w:r>
-      <w:bookmarkEnd w:id="76"/>
+      <w:bookmarkEnd w:id="75"/>
     </w:p>
     <w:p/>
     <w:p>
@@ -22980,7 +22865,7 @@
           <w:rFonts w:ascii="Arial" w:hAnsi="Arial" w:cs="Arial"/>
         </w:rPr>
       </w:pPr>
-      <w:bookmarkStart w:id="77" w:name="_Toc401937572"/>
+      <w:bookmarkStart w:id="76" w:name="_Toc401937572"/>
       <w:r>
         <w:rPr>
           <w:rFonts w:ascii="Arial" w:hAnsi="Arial" w:cs="Arial"/>
@@ -22993,7 +22878,7 @@
         </w:rPr>
         <w:t xml:space="preserve"> 8: Sửa thông tin cá nhân.</w:t>
       </w:r>
-      <w:bookmarkEnd w:id="77"/>
+      <w:bookmarkEnd w:id="76"/>
     </w:p>
     <w:p>
       <w:pPr>
@@ -23006,24 +22891,27 @@
           <w:rFonts w:ascii="Arial" w:hAnsi="Arial" w:cs="Arial"/>
         </w:rPr>
       </w:pPr>
-      <w:bookmarkStart w:id="78" w:name="_Toc401937573"/>
+      <w:bookmarkStart w:id="77" w:name="_Toc401937573"/>
       <w:r>
         <w:rPr>
           <w:rFonts w:ascii="Arial" w:hAnsi="Arial" w:cs="Arial"/>
         </w:rPr>
         <w:t>Mục tiêu</w:t>
       </w:r>
-      <w:bookmarkEnd w:id="78"/>
+      <w:bookmarkEnd w:id="77"/>
     </w:p>
     <w:p>
       <w:r>
-        <w:t>Người dùng (thành viên) có thể sửa thông tin của mình như: mật khẩ</w:t>
-      </w:r>
-      <w:r>
-        <w:t>u.</w:t>
-      </w:r>
-      <w:r>
-        <w:t xml:space="preserve"> </w:t>
+        <w:t xml:space="preserve">Người dùng (thành viên) có thể sửa thông tin </w:t>
+      </w:r>
+      <w:r>
+        <w:t xml:space="preserve">mật khẩu </w:t>
+      </w:r>
+      <w:r>
+        <w:t>củ</w:t>
+      </w:r>
+      <w:r>
+        <w:t>a mình.</w:t>
       </w:r>
     </w:p>
     <w:p>
@@ -23037,7 +22925,7 @@
           <w:rFonts w:ascii="Arial" w:hAnsi="Arial" w:cs="Arial"/>
         </w:rPr>
       </w:pPr>
-      <w:bookmarkStart w:id="79" w:name="_Toc401937574"/>
+      <w:bookmarkStart w:id="78" w:name="_Toc401937574"/>
       <w:r>
         <w:rPr>
           <w:rFonts w:ascii="Arial" w:hAnsi="Arial" w:cs="Arial"/>
@@ -23050,7 +22938,7 @@
         </w:rPr>
         <w:t>ết nhập</w:t>
       </w:r>
-      <w:bookmarkEnd w:id="79"/>
+      <w:bookmarkEnd w:id="78"/>
       <w:r>
         <w:rPr>
           <w:rFonts w:ascii="Arial" w:hAnsi="Arial" w:cs="Arial"/>
@@ -23067,7 +22955,6 @@
     </w:p>
     <w:tbl>
       <w:tblPr>
-        <w:tblStyle w:val="NormalWeb"/>
         <w:tblW w:w="5000" w:type="pct"/>
         <w:tblBorders>
           <w:top w:val="single" w:sz="4" w:space="0" w:color="auto"/>
@@ -23364,7 +23251,6 @@
               <w:rPr>
                 <w:rFonts w:ascii="Arial" w:hAnsi="Arial" w:cs="Arial"/>
               </w:rPr>
-              <w:lastRenderedPageBreak/>
               <w:t>Nhập thông tin mới</w:t>
             </w:r>
           </w:p>
@@ -23463,6 +23349,7 @@
               <w:rPr>
                 <w:rFonts w:ascii="Arial" w:hAnsi="Arial" w:cs="Arial"/>
               </w:rPr>
+              <w:lastRenderedPageBreak/>
               <w:t>Chọn ‘</w:t>
             </w:r>
             <w:r>
@@ -23625,18 +23512,17 @@
           <w:rFonts w:ascii="Arial" w:hAnsi="Arial" w:cs="Arial"/>
         </w:rPr>
       </w:pPr>
-      <w:bookmarkStart w:id="80" w:name="_Toc401937575"/>
+      <w:bookmarkStart w:id="79" w:name="_Toc401937575"/>
       <w:r>
         <w:rPr>
           <w:rFonts w:ascii="Arial" w:hAnsi="Arial" w:cs="Arial"/>
         </w:rPr>
         <w:t>Kết xuất</w:t>
       </w:r>
-      <w:bookmarkEnd w:id="80"/>
+      <w:bookmarkEnd w:id="79"/>
     </w:p>
     <w:tbl>
       <w:tblPr>
-        <w:tblStyle w:val="NormalWeb"/>
         <w:tblW w:w="5000" w:type="pct"/>
         <w:tblBorders>
           <w:top w:val="single" w:sz="4" w:space="0" w:color="auto"/>
@@ -24187,11 +24073,11 @@
           <w:numId w:val="33"/>
         </w:numPr>
       </w:pPr>
-      <w:bookmarkStart w:id="81" w:name="_Toc401937576"/>
+      <w:bookmarkStart w:id="80" w:name="_Toc401937576"/>
       <w:r>
         <w:t>Các yêu cầu về môi trường</w:t>
       </w:r>
-      <w:bookmarkEnd w:id="81"/>
+      <w:bookmarkEnd w:id="80"/>
     </w:p>
     <w:p>
       <w:pPr>
@@ -24202,11 +24088,11 @@
         </w:numPr>
         <w:ind w:left="1440"/>
       </w:pPr>
-      <w:bookmarkStart w:id="82" w:name="_Toc401937577"/>
+      <w:bookmarkStart w:id="81" w:name="_Toc401937577"/>
       <w:r>
         <w:t>Phần cứng</w:t>
       </w:r>
-      <w:bookmarkEnd w:id="82"/>
+      <w:bookmarkEnd w:id="81"/>
     </w:p>
     <w:p>
       <w:pPr>
@@ -24492,14 +24378,15 @@
           <w:rFonts w:eastAsia="Times New Roman"/>
         </w:rPr>
       </w:pPr>
-      <w:bookmarkStart w:id="83" w:name="_Toc401937578"/>
+      <w:bookmarkStart w:id="82" w:name="_Toc401937578"/>
       <w:r>
         <w:rPr>
           <w:rFonts w:eastAsia="Times New Roman"/>
         </w:rPr>
+        <w:lastRenderedPageBreak/>
         <w:t>Phần mềm</w:t>
       </w:r>
-      <w:bookmarkEnd w:id="83"/>
+      <w:bookmarkEnd w:id="82"/>
     </w:p>
     <w:p>
       <w:pPr>
@@ -24581,7 +24468,6 @@
           <w:rFonts w:eastAsia="Times New Roman"/>
           <w:szCs w:val="24"/>
         </w:rPr>
-        <w:lastRenderedPageBreak/>
         <w:t>Bộ gõ tiếng Việt.</w:t>
       </w:r>
     </w:p>
@@ -24686,14 +24572,14 @@
           <w:rFonts w:eastAsia="Times New Roman"/>
         </w:rPr>
       </w:pPr>
-      <w:bookmarkStart w:id="84" w:name="_Toc401937579"/>
+      <w:bookmarkStart w:id="83" w:name="_Toc401937579"/>
       <w:r>
         <w:rPr>
           <w:rFonts w:eastAsia="Times New Roman"/>
         </w:rPr>
         <w:t>Những cái khác</w:t>
       </w:r>
-      <w:bookmarkEnd w:id="84"/>
+      <w:bookmarkEnd w:id="83"/>
     </w:p>
     <w:p>
       <w:pPr>
@@ -24704,11 +24590,11 @@
         </w:numPr>
         <w:ind w:left="1080"/>
       </w:pPr>
-      <w:bookmarkStart w:id="85" w:name="_Toc401937580"/>
+      <w:bookmarkStart w:id="84" w:name="_Toc401937580"/>
       <w:r>
         <w:t>Các yêu cầu thủ tục đặc biệt</w:t>
       </w:r>
-      <w:bookmarkEnd w:id="85"/>
+      <w:bookmarkEnd w:id="84"/>
     </w:p>
     <w:p>
       <w:pPr>
@@ -24790,13 +24676,12 @@
         </w:numPr>
         <w:ind w:left="1080"/>
       </w:pPr>
-      <w:bookmarkStart w:id="86" w:name="_Toc401937581"/>
+      <w:bookmarkStart w:id="85" w:name="_Toc401937581"/>
       <w:r>
         <w:t>Quan hệ phụ thuộc giữa các trường hợp</w:t>
       </w:r>
-      <w:bookmarkEnd w:id="86"/>
+      <w:bookmarkEnd w:id="85"/>
     </w:p>
-    <w:p/>
     <w:p>
       <w:pPr>
         <w:pStyle w:val="Heading1"/>
@@ -24808,7 +24693,7 @@
           <w:rFonts w:ascii="Arial" w:hAnsi="Arial" w:cs="Arial"/>
         </w:rPr>
       </w:pPr>
-      <w:bookmarkStart w:id="87" w:name="_Toc401937582"/>
+      <w:bookmarkStart w:id="86" w:name="_Toc401937582"/>
       <w:r>
         <w:rPr>
           <w:rFonts w:ascii="Arial" w:hAnsi="Arial" w:cs="Arial"/>
@@ -24821,7 +24706,7 @@
         </w:rPr>
         <w:t xml:space="preserve"> 9: Yêu cầu đăng thông tin nhà trọ.</w:t>
       </w:r>
-      <w:bookmarkEnd w:id="87"/>
+      <w:bookmarkEnd w:id="86"/>
     </w:p>
     <w:p>
       <w:pPr>
@@ -24834,14 +24719,14 @@
           <w:rFonts w:ascii="Arial" w:hAnsi="Arial" w:cs="Arial"/>
         </w:rPr>
       </w:pPr>
-      <w:bookmarkStart w:id="88" w:name="_Toc401937583"/>
+      <w:bookmarkStart w:id="87" w:name="_Toc401937583"/>
       <w:r>
         <w:rPr>
           <w:rFonts w:ascii="Arial" w:hAnsi="Arial" w:cs="Arial"/>
         </w:rPr>
         <w:t>Mục tiêu</w:t>
       </w:r>
-      <w:bookmarkEnd w:id="88"/>
+      <w:bookmarkEnd w:id="87"/>
     </w:p>
     <w:p>
       <w:r>
@@ -24859,7 +24744,7 @@
           <w:rFonts w:ascii="Arial" w:hAnsi="Arial" w:cs="Arial"/>
         </w:rPr>
       </w:pPr>
-      <w:bookmarkStart w:id="89" w:name="_Toc401937584"/>
+      <w:bookmarkStart w:id="88" w:name="_Toc401937584"/>
       <w:r>
         <w:rPr>
           <w:rFonts w:ascii="Arial" w:hAnsi="Arial" w:cs="Arial"/>
@@ -24872,24 +24757,16 @@
         </w:rPr>
         <w:t>ết nhập</w:t>
       </w:r>
-      <w:bookmarkEnd w:id="89"/>
+      <w:bookmarkEnd w:id="88"/>
       <w:r>
         <w:rPr>
           <w:rFonts w:ascii="Arial" w:hAnsi="Arial" w:cs="Arial"/>
         </w:rPr>
         <w:t xml:space="preserve"> </w:t>
       </w:r>
-    </w:p>
-    <w:p>
-      <w:pPr>
-        <w:rPr>
-          <w:rFonts w:ascii="Arial" w:hAnsi="Arial" w:cs="Arial"/>
-        </w:rPr>
-      </w:pPr>
     </w:p>
     <w:tbl>
       <w:tblPr>
-        <w:tblStyle w:val="NormalWeb"/>
         <w:tblW w:w="5000" w:type="pct"/>
         <w:tblBorders>
           <w:top w:val="single" w:sz="4" w:space="0" w:color="auto"/>
@@ -24976,6 +24853,27 @@
         </w:tc>
         <w:tc>
           <w:tcPr>
+            <w:tcW w:w="834" w:type="pct"/>
+          </w:tcPr>
+          <w:p>
+            <w:pPr>
+              <w:jc w:val="left"/>
+              <w:rPr>
+                <w:rFonts w:ascii="Arial" w:hAnsi="Arial" w:cs="Arial"/>
+                <w:b/>
+              </w:rPr>
+            </w:pPr>
+            <w:r>
+              <w:rPr>
+                <w:rFonts w:ascii="Arial" w:hAnsi="Arial" w:cs="Arial"/>
+                <w:b/>
+              </w:rPr>
+              <w:t>Kết quả thực tế (Nếu khác so với mong đợi)</w:t>
+            </w:r>
+          </w:p>
+        </w:tc>
+        <w:tc>
+          <w:tcPr>
             <w:tcW w:w="833" w:type="pct"/>
           </w:tcPr>
           <w:p>
@@ -24991,7 +24889,7 @@
                 <w:rFonts w:ascii="Arial" w:hAnsi="Arial" w:cs="Arial"/>
                 <w:b/>
               </w:rPr>
-              <w:t>Kết quả thực tế (Nếu khác so với mong đợi)</w:t>
+              <w:t>Thành công/thất bại</w:t>
             </w:r>
           </w:p>
         </w:tc>
@@ -25012,34 +24910,13 @@
                 <w:rFonts w:ascii="Arial" w:hAnsi="Arial" w:cs="Arial"/>
                 <w:b/>
               </w:rPr>
-              <w:t>Thành công/thất bại</w:t>
-            </w:r>
-          </w:p>
-        </w:tc>
-        <w:tc>
-          <w:tcPr>
-            <w:tcW w:w="833" w:type="pct"/>
-          </w:tcPr>
-          <w:p>
-            <w:pPr>
-              <w:jc w:val="left"/>
-              <w:rPr>
-                <w:rFonts w:ascii="Arial" w:hAnsi="Arial" w:cs="Arial"/>
-                <w:b/>
-              </w:rPr>
-            </w:pPr>
-            <w:r>
-              <w:rPr>
-                <w:rFonts w:ascii="Arial" w:hAnsi="Arial" w:cs="Arial"/>
-                <w:b/>
-              </w:rPr>
               <w:t>Số của môi trường (nếu thất bại)</w:t>
             </w:r>
           </w:p>
         </w:tc>
         <w:tc>
           <w:tcPr>
-            <w:tcW w:w="833" w:type="pct"/>
+            <w:tcW w:w="834" w:type="pct"/>
           </w:tcPr>
           <w:p>
             <w:pPr>
@@ -25106,6 +24983,19 @@
         </w:tc>
         <w:tc>
           <w:tcPr>
+            <w:tcW w:w="834" w:type="pct"/>
+          </w:tcPr>
+          <w:p>
+            <w:pPr>
+              <w:jc w:val="left"/>
+              <w:rPr>
+                <w:rFonts w:ascii="Arial" w:hAnsi="Arial" w:cs="Arial"/>
+              </w:rPr>
+            </w:pPr>
+          </w:p>
+        </w:tc>
+        <w:tc>
+          <w:tcPr>
             <w:tcW w:w="833" w:type="pct"/>
           </w:tcPr>
           <w:p>
@@ -25115,6 +25005,12 @@
                 <w:rFonts w:ascii="Arial" w:hAnsi="Arial" w:cs="Arial"/>
               </w:rPr>
             </w:pPr>
+            <w:r>
+              <w:rPr>
+                <w:rFonts w:ascii="Arial" w:hAnsi="Arial" w:cs="Arial"/>
+              </w:rPr>
+              <w:t>Thành công</w:t>
+            </w:r>
           </w:p>
         </w:tc>
         <w:tc>
@@ -25128,30 +25024,11 @@
                 <w:rFonts w:ascii="Arial" w:hAnsi="Arial" w:cs="Arial"/>
               </w:rPr>
             </w:pPr>
-            <w:r>
-              <w:rPr>
-                <w:rFonts w:ascii="Arial" w:hAnsi="Arial" w:cs="Arial"/>
-              </w:rPr>
-              <w:t>Thành công</w:t>
-            </w:r>
-          </w:p>
-        </w:tc>
-        <w:tc>
-          <w:tcPr>
-            <w:tcW w:w="833" w:type="pct"/>
-          </w:tcPr>
-          <w:p>
-            <w:pPr>
-              <w:jc w:val="left"/>
-              <w:rPr>
-                <w:rFonts w:ascii="Arial" w:hAnsi="Arial" w:cs="Arial"/>
-              </w:rPr>
-            </w:pPr>
-          </w:p>
-        </w:tc>
-        <w:tc>
-          <w:tcPr>
-            <w:tcW w:w="833" w:type="pct"/>
+          </w:p>
+        </w:tc>
+        <w:tc>
+          <w:tcPr>
+            <w:tcW w:w="834" w:type="pct"/>
           </w:tcPr>
           <w:p>
             <w:pPr>
@@ -25179,6 +25056,7 @@
               <w:rPr>
                 <w:rFonts w:ascii="Arial" w:hAnsi="Arial" w:cs="Arial"/>
               </w:rPr>
+              <w:lastRenderedPageBreak/>
               <w:t>Nhập số điện thoại</w:t>
             </w:r>
           </w:p>
@@ -25210,6 +25088,19 @@
         </w:tc>
         <w:tc>
           <w:tcPr>
+            <w:tcW w:w="834" w:type="pct"/>
+          </w:tcPr>
+          <w:p>
+            <w:pPr>
+              <w:jc w:val="left"/>
+              <w:rPr>
+                <w:rFonts w:ascii="Arial" w:hAnsi="Arial" w:cs="Arial"/>
+              </w:rPr>
+            </w:pPr>
+          </w:p>
+        </w:tc>
+        <w:tc>
+          <w:tcPr>
             <w:tcW w:w="833" w:type="pct"/>
           </w:tcPr>
           <w:p>
@@ -25219,6 +25110,12 @@
                 <w:rFonts w:ascii="Arial" w:hAnsi="Arial" w:cs="Arial"/>
               </w:rPr>
             </w:pPr>
+            <w:r>
+              <w:rPr>
+                <w:rFonts w:ascii="Arial" w:hAnsi="Arial" w:cs="Arial"/>
+              </w:rPr>
+              <w:t>Thành công</w:t>
+            </w:r>
           </w:p>
         </w:tc>
         <w:tc>
@@ -25232,30 +25129,11 @@
                 <w:rFonts w:ascii="Arial" w:hAnsi="Arial" w:cs="Arial"/>
               </w:rPr>
             </w:pPr>
-            <w:r>
-              <w:rPr>
-                <w:rFonts w:ascii="Arial" w:hAnsi="Arial" w:cs="Arial"/>
-              </w:rPr>
-              <w:t>Thành công</w:t>
-            </w:r>
-          </w:p>
-        </w:tc>
-        <w:tc>
-          <w:tcPr>
-            <w:tcW w:w="833" w:type="pct"/>
-          </w:tcPr>
-          <w:p>
-            <w:pPr>
-              <w:jc w:val="left"/>
-              <w:rPr>
-                <w:rFonts w:ascii="Arial" w:hAnsi="Arial" w:cs="Arial"/>
-              </w:rPr>
-            </w:pPr>
-          </w:p>
-        </w:tc>
-        <w:tc>
-          <w:tcPr>
-            <w:tcW w:w="833" w:type="pct"/>
+          </w:p>
+        </w:tc>
+        <w:tc>
+          <w:tcPr>
+            <w:tcW w:w="834" w:type="pct"/>
           </w:tcPr>
           <w:p>
             <w:pPr>
@@ -25308,6 +25186,19 @@
         </w:tc>
         <w:tc>
           <w:tcPr>
+            <w:tcW w:w="834" w:type="pct"/>
+          </w:tcPr>
+          <w:p>
+            <w:pPr>
+              <w:jc w:val="left"/>
+              <w:rPr>
+                <w:rFonts w:ascii="Arial" w:hAnsi="Arial" w:cs="Arial"/>
+              </w:rPr>
+            </w:pPr>
+          </w:p>
+        </w:tc>
+        <w:tc>
+          <w:tcPr>
             <w:tcW w:w="833" w:type="pct"/>
           </w:tcPr>
           <w:p>
@@ -25317,6 +25208,12 @@
                 <w:rFonts w:ascii="Arial" w:hAnsi="Arial" w:cs="Arial"/>
               </w:rPr>
             </w:pPr>
+            <w:r>
+              <w:rPr>
+                <w:rFonts w:ascii="Arial" w:hAnsi="Arial" w:cs="Arial"/>
+              </w:rPr>
+              <w:t>Thành công</w:t>
+            </w:r>
           </w:p>
         </w:tc>
         <w:tc>
@@ -25330,30 +25227,11 @@
                 <w:rFonts w:ascii="Arial" w:hAnsi="Arial" w:cs="Arial"/>
               </w:rPr>
             </w:pPr>
-            <w:r>
-              <w:rPr>
-                <w:rFonts w:ascii="Arial" w:hAnsi="Arial" w:cs="Arial"/>
-              </w:rPr>
-              <w:t>Thành công</w:t>
-            </w:r>
-          </w:p>
-        </w:tc>
-        <w:tc>
-          <w:tcPr>
-            <w:tcW w:w="833" w:type="pct"/>
-          </w:tcPr>
-          <w:p>
-            <w:pPr>
-              <w:jc w:val="left"/>
-              <w:rPr>
-                <w:rFonts w:ascii="Arial" w:hAnsi="Arial" w:cs="Arial"/>
-              </w:rPr>
-            </w:pPr>
-          </w:p>
-        </w:tc>
-        <w:tc>
-          <w:tcPr>
-            <w:tcW w:w="833" w:type="pct"/>
+          </w:p>
+        </w:tc>
+        <w:tc>
+          <w:tcPr>
+            <w:tcW w:w="834" w:type="pct"/>
           </w:tcPr>
           <w:p>
             <w:pPr>
@@ -25400,15 +25278,21 @@
               <w:rPr>
                 <w:rFonts w:ascii="Arial" w:hAnsi="Arial" w:cs="Arial"/>
               </w:rPr>
-              <w:t xml:space="preserve">Nhập đúng quy cách </w:t>
-            </w:r>
-            <w:r>
-              <w:rPr>
-                <w:rFonts w:ascii="Arial" w:hAnsi="Arial" w:cs="Arial"/>
-              </w:rPr>
-              <w:lastRenderedPageBreak/>
-              <w:t>(số nguyên dương)</w:t>
-            </w:r>
+              <w:t>Nhập đúng quy cách (số nguyên dương)</w:t>
+            </w:r>
+          </w:p>
+        </w:tc>
+        <w:tc>
+          <w:tcPr>
+            <w:tcW w:w="834" w:type="pct"/>
+          </w:tcPr>
+          <w:p>
+            <w:pPr>
+              <w:jc w:val="left"/>
+              <w:rPr>
+                <w:rFonts w:ascii="Arial" w:hAnsi="Arial" w:cs="Arial"/>
+              </w:rPr>
+            </w:pPr>
           </w:p>
         </w:tc>
         <w:tc>
@@ -25422,6 +25306,12 @@
                 <w:rFonts w:ascii="Arial" w:hAnsi="Arial" w:cs="Arial"/>
               </w:rPr>
             </w:pPr>
+            <w:r>
+              <w:rPr>
+                <w:rFonts w:ascii="Arial" w:hAnsi="Arial" w:cs="Arial"/>
+              </w:rPr>
+              <w:t>Thành công</w:t>
+            </w:r>
           </w:p>
         </w:tc>
         <w:tc>
@@ -25435,30 +25325,11 @@
                 <w:rFonts w:ascii="Arial" w:hAnsi="Arial" w:cs="Arial"/>
               </w:rPr>
             </w:pPr>
-            <w:r>
-              <w:rPr>
-                <w:rFonts w:ascii="Arial" w:hAnsi="Arial" w:cs="Arial"/>
-              </w:rPr>
-              <w:t>Thành công</w:t>
-            </w:r>
-          </w:p>
-        </w:tc>
-        <w:tc>
-          <w:tcPr>
-            <w:tcW w:w="833" w:type="pct"/>
-          </w:tcPr>
-          <w:p>
-            <w:pPr>
-              <w:jc w:val="left"/>
-              <w:rPr>
-                <w:rFonts w:ascii="Arial" w:hAnsi="Arial" w:cs="Arial"/>
-              </w:rPr>
-            </w:pPr>
-          </w:p>
-        </w:tc>
-        <w:tc>
-          <w:tcPr>
-            <w:tcW w:w="833" w:type="pct"/>
+          </w:p>
+        </w:tc>
+        <w:tc>
+          <w:tcPr>
+            <w:tcW w:w="834" w:type="pct"/>
           </w:tcPr>
           <w:p>
             <w:pPr>
@@ -25486,7 +25357,6 @@
               <w:rPr>
                 <w:rFonts w:ascii="Arial" w:hAnsi="Arial" w:cs="Arial"/>
               </w:rPr>
-              <w:lastRenderedPageBreak/>
               <w:t>Nhập số người</w:t>
             </w:r>
           </w:p>
@@ -25512,6 +25382,19 @@
         </w:tc>
         <w:tc>
           <w:tcPr>
+            <w:tcW w:w="834" w:type="pct"/>
+          </w:tcPr>
+          <w:p>
+            <w:pPr>
+              <w:jc w:val="left"/>
+              <w:rPr>
+                <w:rFonts w:ascii="Arial" w:hAnsi="Arial" w:cs="Arial"/>
+              </w:rPr>
+            </w:pPr>
+          </w:p>
+        </w:tc>
+        <w:tc>
+          <w:tcPr>
             <w:tcW w:w="833" w:type="pct"/>
           </w:tcPr>
           <w:p>
@@ -25521,6 +25404,12 @@
                 <w:rFonts w:ascii="Arial" w:hAnsi="Arial" w:cs="Arial"/>
               </w:rPr>
             </w:pPr>
+            <w:r>
+              <w:rPr>
+                <w:rFonts w:ascii="Arial" w:hAnsi="Arial" w:cs="Arial"/>
+              </w:rPr>
+              <w:t>Thành công</w:t>
+            </w:r>
           </w:p>
         </w:tc>
         <w:tc>
@@ -25534,30 +25423,11 @@
                 <w:rFonts w:ascii="Arial" w:hAnsi="Arial" w:cs="Arial"/>
               </w:rPr>
             </w:pPr>
-            <w:r>
-              <w:rPr>
-                <w:rFonts w:ascii="Arial" w:hAnsi="Arial" w:cs="Arial"/>
-              </w:rPr>
-              <w:t>Thành công</w:t>
-            </w:r>
-          </w:p>
-        </w:tc>
-        <w:tc>
-          <w:tcPr>
-            <w:tcW w:w="833" w:type="pct"/>
-          </w:tcPr>
-          <w:p>
-            <w:pPr>
-              <w:jc w:val="left"/>
-              <w:rPr>
-                <w:rFonts w:ascii="Arial" w:hAnsi="Arial" w:cs="Arial"/>
-              </w:rPr>
-            </w:pPr>
-          </w:p>
-        </w:tc>
-        <w:tc>
-          <w:tcPr>
-            <w:tcW w:w="833" w:type="pct"/>
+          </w:p>
+        </w:tc>
+        <w:tc>
+          <w:tcPr>
+            <w:tcW w:w="834" w:type="pct"/>
           </w:tcPr>
           <w:p>
             <w:pPr>
@@ -25610,6 +25480,19 @@
         </w:tc>
         <w:tc>
           <w:tcPr>
+            <w:tcW w:w="834" w:type="pct"/>
+          </w:tcPr>
+          <w:p>
+            <w:pPr>
+              <w:jc w:val="left"/>
+              <w:rPr>
+                <w:rFonts w:ascii="Arial" w:hAnsi="Arial" w:cs="Arial"/>
+              </w:rPr>
+            </w:pPr>
+          </w:p>
+        </w:tc>
+        <w:tc>
+          <w:tcPr>
             <w:tcW w:w="833" w:type="pct"/>
           </w:tcPr>
           <w:p>
@@ -25619,6 +25502,12 @@
                 <w:rFonts w:ascii="Arial" w:hAnsi="Arial" w:cs="Arial"/>
               </w:rPr>
             </w:pPr>
+            <w:r>
+              <w:rPr>
+                <w:rFonts w:ascii="Arial" w:hAnsi="Arial" w:cs="Arial"/>
+              </w:rPr>
+              <w:t>Thành công</w:t>
+            </w:r>
           </w:p>
         </w:tc>
         <w:tc>
@@ -25632,30 +25521,11 @@
                 <w:rFonts w:ascii="Arial" w:hAnsi="Arial" w:cs="Arial"/>
               </w:rPr>
             </w:pPr>
-            <w:r>
-              <w:rPr>
-                <w:rFonts w:ascii="Arial" w:hAnsi="Arial" w:cs="Arial"/>
-              </w:rPr>
-              <w:t>Thành công</w:t>
-            </w:r>
-          </w:p>
-        </w:tc>
-        <w:tc>
-          <w:tcPr>
-            <w:tcW w:w="833" w:type="pct"/>
-          </w:tcPr>
-          <w:p>
-            <w:pPr>
-              <w:jc w:val="left"/>
-              <w:rPr>
-                <w:rFonts w:ascii="Arial" w:hAnsi="Arial" w:cs="Arial"/>
-              </w:rPr>
-            </w:pPr>
-          </w:p>
-        </w:tc>
-        <w:tc>
-          <w:tcPr>
-            <w:tcW w:w="833" w:type="pct"/>
+          </w:p>
+        </w:tc>
+        <w:tc>
+          <w:tcPr>
+            <w:tcW w:w="834" w:type="pct"/>
           </w:tcPr>
           <w:p>
             <w:pPr>
@@ -25708,6 +25578,19 @@
         </w:tc>
         <w:tc>
           <w:tcPr>
+            <w:tcW w:w="834" w:type="pct"/>
+          </w:tcPr>
+          <w:p>
+            <w:pPr>
+              <w:jc w:val="left"/>
+              <w:rPr>
+                <w:rFonts w:ascii="Arial" w:hAnsi="Arial" w:cs="Arial"/>
+              </w:rPr>
+            </w:pPr>
+          </w:p>
+        </w:tc>
+        <w:tc>
+          <w:tcPr>
             <w:tcW w:w="833" w:type="pct"/>
           </w:tcPr>
           <w:p>
@@ -25717,6 +25600,12 @@
                 <w:rFonts w:ascii="Arial" w:hAnsi="Arial" w:cs="Arial"/>
               </w:rPr>
             </w:pPr>
+            <w:r>
+              <w:rPr>
+                <w:rFonts w:ascii="Arial" w:hAnsi="Arial" w:cs="Arial"/>
+              </w:rPr>
+              <w:t>Thành công</w:t>
+            </w:r>
           </w:p>
         </w:tc>
         <w:tc>
@@ -25730,30 +25619,11 @@
                 <w:rFonts w:ascii="Arial" w:hAnsi="Arial" w:cs="Arial"/>
               </w:rPr>
             </w:pPr>
-            <w:r>
-              <w:rPr>
-                <w:rFonts w:ascii="Arial" w:hAnsi="Arial" w:cs="Arial"/>
-              </w:rPr>
-              <w:t>Thành công</w:t>
-            </w:r>
-          </w:p>
-        </w:tc>
-        <w:tc>
-          <w:tcPr>
-            <w:tcW w:w="833" w:type="pct"/>
-          </w:tcPr>
-          <w:p>
-            <w:pPr>
-              <w:jc w:val="left"/>
-              <w:rPr>
-                <w:rFonts w:ascii="Arial" w:hAnsi="Arial" w:cs="Arial"/>
-              </w:rPr>
-            </w:pPr>
-          </w:p>
-        </w:tc>
-        <w:tc>
-          <w:tcPr>
-            <w:tcW w:w="833" w:type="pct"/>
+          </w:p>
+        </w:tc>
+        <w:tc>
+          <w:tcPr>
+            <w:tcW w:w="834" w:type="pct"/>
           </w:tcPr>
           <w:p>
             <w:pPr>
@@ -25806,6 +25676,19 @@
         </w:tc>
         <w:tc>
           <w:tcPr>
+            <w:tcW w:w="834" w:type="pct"/>
+          </w:tcPr>
+          <w:p>
+            <w:pPr>
+              <w:jc w:val="left"/>
+              <w:rPr>
+                <w:rFonts w:ascii="Arial" w:hAnsi="Arial" w:cs="Arial"/>
+              </w:rPr>
+            </w:pPr>
+          </w:p>
+        </w:tc>
+        <w:tc>
+          <w:tcPr>
             <w:tcW w:w="833" w:type="pct"/>
           </w:tcPr>
           <w:p>
@@ -25815,6 +25698,12 @@
                 <w:rFonts w:ascii="Arial" w:hAnsi="Arial" w:cs="Arial"/>
               </w:rPr>
             </w:pPr>
+            <w:r>
+              <w:rPr>
+                <w:rFonts w:ascii="Arial" w:hAnsi="Arial" w:cs="Arial"/>
+              </w:rPr>
+              <w:t>Thành công</w:t>
+            </w:r>
           </w:p>
         </w:tc>
         <w:tc>
@@ -25828,30 +25717,11 @@
                 <w:rFonts w:ascii="Arial" w:hAnsi="Arial" w:cs="Arial"/>
               </w:rPr>
             </w:pPr>
-            <w:r>
-              <w:rPr>
-                <w:rFonts w:ascii="Arial" w:hAnsi="Arial" w:cs="Arial"/>
-              </w:rPr>
-              <w:t>Thành công</w:t>
-            </w:r>
-          </w:p>
-        </w:tc>
-        <w:tc>
-          <w:tcPr>
-            <w:tcW w:w="833" w:type="pct"/>
-          </w:tcPr>
-          <w:p>
-            <w:pPr>
-              <w:jc w:val="left"/>
-              <w:rPr>
-                <w:rFonts w:ascii="Arial" w:hAnsi="Arial" w:cs="Arial"/>
-              </w:rPr>
-            </w:pPr>
-          </w:p>
-        </w:tc>
-        <w:tc>
-          <w:tcPr>
-            <w:tcW w:w="833" w:type="pct"/>
+          </w:p>
+        </w:tc>
+        <w:tc>
+          <w:tcPr>
+            <w:tcW w:w="834" w:type="pct"/>
           </w:tcPr>
           <w:p>
             <w:pPr>
@@ -25866,7 +25736,7 @@
       <w:tr>
         <w:tc>
           <w:tcPr>
-            <w:tcW w:w="2500" w:type="pct"/>
+            <w:tcW w:w="2499" w:type="pct"/>
             <w:gridSpan w:val="3"/>
           </w:tcPr>
           <w:p>
@@ -25886,7 +25756,7 @@
         </w:tc>
         <w:tc>
           <w:tcPr>
-            <w:tcW w:w="2500" w:type="pct"/>
+            <w:tcW w:w="2501" w:type="pct"/>
             <w:gridSpan w:val="3"/>
           </w:tcPr>
           <w:p>
@@ -25925,18 +25795,17 @@
           <w:rFonts w:ascii="Arial" w:hAnsi="Arial" w:cs="Arial"/>
         </w:rPr>
       </w:pPr>
-      <w:bookmarkStart w:id="90" w:name="_Toc401937585"/>
+      <w:bookmarkStart w:id="89" w:name="_Toc401937585"/>
       <w:r>
         <w:rPr>
           <w:rFonts w:ascii="Arial" w:hAnsi="Arial" w:cs="Arial"/>
         </w:rPr>
         <w:t>Kết xuất</w:t>
       </w:r>
-      <w:bookmarkEnd w:id="90"/>
+      <w:bookmarkEnd w:id="89"/>
     </w:p>
     <w:tbl>
       <w:tblPr>
-        <w:tblStyle w:val="NormalWeb"/>
         <w:tblW w:w="9794" w:type="dxa"/>
         <w:tblBorders>
           <w:top w:val="single" w:sz="4" w:space="0" w:color="auto"/>
@@ -26402,6 +26271,7 @@
                 <w:rFonts w:ascii="Arial" w:hAnsi="Arial" w:cs="Arial"/>
                 <w:b/>
               </w:rPr>
+              <w:lastRenderedPageBreak/>
               <w:t>Giá trị 4: Nhập diện tích</w:t>
             </w:r>
           </w:p>
@@ -26968,7 +26838,6 @@
                 <w:rFonts w:ascii="Arial" w:hAnsi="Arial" w:cs="Arial"/>
                 <w:b/>
               </w:rPr>
-              <w:lastRenderedPageBreak/>
               <w:t>Thành công/thất bại</w:t>
             </w:r>
           </w:p>
@@ -27262,11 +27131,11 @@
           <w:numId w:val="34"/>
         </w:numPr>
       </w:pPr>
-      <w:bookmarkStart w:id="91" w:name="_Toc401937586"/>
+      <w:bookmarkStart w:id="90" w:name="_Toc401937586"/>
       <w:r>
         <w:t>Các yêu cầu về môi trường</w:t>
       </w:r>
-      <w:bookmarkEnd w:id="91"/>
+      <w:bookmarkEnd w:id="90"/>
     </w:p>
     <w:p>
       <w:pPr>
@@ -27277,11 +27146,11 @@
         </w:numPr>
         <w:ind w:left="1440"/>
       </w:pPr>
-      <w:bookmarkStart w:id="92" w:name="_Toc401937587"/>
+      <w:bookmarkStart w:id="91" w:name="_Toc401937587"/>
       <w:r>
         <w:t>Phần cứng</w:t>
       </w:r>
-      <w:bookmarkEnd w:id="92"/>
+      <w:bookmarkEnd w:id="91"/>
     </w:p>
     <w:p>
       <w:pPr>
@@ -27567,14 +27436,15 @@
           <w:rFonts w:eastAsia="Times New Roman"/>
         </w:rPr>
       </w:pPr>
-      <w:bookmarkStart w:id="93" w:name="_Toc401937588"/>
+      <w:bookmarkStart w:id="92" w:name="_Toc401937588"/>
       <w:r>
         <w:rPr>
           <w:rFonts w:eastAsia="Times New Roman"/>
         </w:rPr>
+        <w:lastRenderedPageBreak/>
         <w:t>Phần mềm</w:t>
       </w:r>
-      <w:bookmarkEnd w:id="93"/>
+      <w:bookmarkEnd w:id="92"/>
     </w:p>
     <w:p>
       <w:pPr>
@@ -27760,14 +27630,14 @@
           <w:rFonts w:eastAsia="Times New Roman"/>
         </w:rPr>
       </w:pPr>
-      <w:bookmarkStart w:id="94" w:name="_Toc401937589"/>
+      <w:bookmarkStart w:id="93" w:name="_Toc401937589"/>
       <w:r>
         <w:rPr>
           <w:rFonts w:eastAsia="Times New Roman"/>
         </w:rPr>
         <w:t>Những cái khác</w:t>
       </w:r>
-      <w:bookmarkEnd w:id="94"/>
+      <w:bookmarkEnd w:id="93"/>
     </w:p>
     <w:p>
       <w:pPr>
@@ -27778,11 +27648,11 @@
         </w:numPr>
         <w:ind w:left="1080"/>
       </w:pPr>
-      <w:bookmarkStart w:id="95" w:name="_Toc401937590"/>
+      <w:bookmarkStart w:id="94" w:name="_Toc401937590"/>
       <w:r>
         <w:t>Các yêu cầu thủ tục đặc biệt</w:t>
       </w:r>
-      <w:bookmarkEnd w:id="95"/>
+      <w:bookmarkEnd w:id="94"/>
     </w:p>
     <w:p>
       <w:pPr>
@@ -27837,14 +27707,12 @@
         </w:numPr>
         <w:ind w:left="1080"/>
       </w:pPr>
-      <w:bookmarkStart w:id="96" w:name="_Toc401937591"/>
-      <w:r>
-        <w:lastRenderedPageBreak/>
+      <w:bookmarkStart w:id="95" w:name="_Toc401937591"/>
+      <w:r>
         <w:t>Quan hệ phụ thuộc giữa các trường hợp</w:t>
       </w:r>
-      <w:bookmarkEnd w:id="96"/>
+      <w:bookmarkEnd w:id="95"/>
     </w:p>
-    <w:p/>
     <w:p>
       <w:pPr>
         <w:pStyle w:val="Heading1"/>
@@ -27856,7 +27724,7 @@
           <w:rFonts w:ascii="Arial" w:hAnsi="Arial" w:cs="Arial"/>
         </w:rPr>
       </w:pPr>
-      <w:bookmarkStart w:id="97" w:name="_Toc401937592"/>
+      <w:bookmarkStart w:id="96" w:name="_Toc401937592"/>
       <w:r>
         <w:rPr>
           <w:rFonts w:ascii="Arial" w:hAnsi="Arial" w:cs="Arial"/>
@@ -27869,7 +27737,7 @@
         </w:rPr>
         <w:t xml:space="preserve"> 10: Quản lý thông tin nhà trọ.</w:t>
       </w:r>
-      <w:bookmarkEnd w:id="97"/>
+      <w:bookmarkEnd w:id="96"/>
     </w:p>
     <w:p>
       <w:pPr>
@@ -27882,14 +27750,14 @@
           <w:rFonts w:ascii="Arial" w:hAnsi="Arial" w:cs="Arial"/>
         </w:rPr>
       </w:pPr>
-      <w:bookmarkStart w:id="98" w:name="_Toc401937593"/>
+      <w:bookmarkStart w:id="97" w:name="_Toc401937593"/>
       <w:r>
         <w:rPr>
           <w:rFonts w:ascii="Arial" w:hAnsi="Arial" w:cs="Arial"/>
         </w:rPr>
         <w:t>Mục tiêu</w:t>
       </w:r>
-      <w:bookmarkEnd w:id="98"/>
+      <w:bookmarkEnd w:id="97"/>
     </w:p>
     <w:p>
       <w:r>
@@ -27907,7 +27775,7 @@
           <w:rFonts w:ascii="Arial" w:hAnsi="Arial" w:cs="Arial"/>
         </w:rPr>
       </w:pPr>
-      <w:bookmarkStart w:id="99" w:name="_Toc401937594"/>
+      <w:bookmarkStart w:id="98" w:name="_Toc401937594"/>
       <w:r>
         <w:rPr>
           <w:rFonts w:ascii="Arial" w:hAnsi="Arial" w:cs="Arial"/>
@@ -27920,7 +27788,7 @@
         </w:rPr>
         <w:t>ết nhập</w:t>
       </w:r>
-      <w:bookmarkEnd w:id="99"/>
+      <w:bookmarkEnd w:id="98"/>
       <w:r>
         <w:rPr>
           <w:rFonts w:ascii="Arial" w:hAnsi="Arial" w:cs="Arial"/>
@@ -27937,7 +27805,6 @@
     </w:p>
     <w:tbl>
       <w:tblPr>
-        <w:tblStyle w:val="NormalWeb"/>
         <w:tblW w:w="5000" w:type="pct"/>
         <w:tblBorders>
           <w:top w:val="single" w:sz="4" w:space="0" w:color="auto"/>
@@ -28221,6 +28088,7 @@
               <w:rPr>
                 <w:rFonts w:ascii="Arial" w:hAnsi="Arial" w:cs="Arial"/>
               </w:rPr>
+              <w:lastRenderedPageBreak/>
               <w:t>Chọn loại nhà trọ</w:t>
             </w:r>
           </w:p>
@@ -28855,18 +28723,17 @@
           <w:rFonts w:ascii="Arial" w:hAnsi="Arial" w:cs="Arial"/>
         </w:rPr>
       </w:pPr>
-      <w:bookmarkStart w:id="100" w:name="_Toc401937595"/>
+      <w:bookmarkStart w:id="99" w:name="_Toc401937595"/>
       <w:r>
         <w:rPr>
           <w:rFonts w:ascii="Arial" w:hAnsi="Arial" w:cs="Arial"/>
         </w:rPr>
         <w:t>Kết xuất</w:t>
       </w:r>
-      <w:bookmarkEnd w:id="100"/>
+      <w:bookmarkEnd w:id="99"/>
     </w:p>
     <w:tbl>
       <w:tblPr>
-        <w:tblStyle w:val="NormalWeb"/>
         <w:tblW w:w="9648" w:type="dxa"/>
         <w:tblBorders>
           <w:top w:val="single" w:sz="4" w:space="0" w:color="auto"/>
@@ -29348,6 +29215,7 @@
                 <w:rFonts w:ascii="Arial" w:hAnsi="Arial" w:cs="Arial"/>
                 <w:b/>
               </w:rPr>
+              <w:lastRenderedPageBreak/>
               <w:t>Kết quả mong đợi</w:t>
             </w:r>
           </w:p>
@@ -29633,11 +29501,11 @@
           <w:numId w:val="35"/>
         </w:numPr>
       </w:pPr>
-      <w:bookmarkStart w:id="101" w:name="_Toc401937596"/>
+      <w:bookmarkStart w:id="100" w:name="_Toc401937596"/>
       <w:r>
         <w:t>Các yêu cầu về môi trường</w:t>
       </w:r>
-      <w:bookmarkEnd w:id="101"/>
+      <w:bookmarkEnd w:id="100"/>
     </w:p>
     <w:p>
       <w:pPr>
@@ -29648,11 +29516,11 @@
         </w:numPr>
         <w:ind w:left="1440"/>
       </w:pPr>
-      <w:bookmarkStart w:id="102" w:name="_Toc401937597"/>
+      <w:bookmarkStart w:id="101" w:name="_Toc401937597"/>
       <w:r>
         <w:t>Phần cứng</w:t>
       </w:r>
-      <w:bookmarkEnd w:id="102"/>
+      <w:bookmarkEnd w:id="101"/>
     </w:p>
     <w:p>
       <w:pPr>
@@ -29938,14 +29806,14 @@
           <w:rFonts w:eastAsia="Times New Roman"/>
         </w:rPr>
       </w:pPr>
-      <w:bookmarkStart w:id="103" w:name="_Toc401937598"/>
+      <w:bookmarkStart w:id="102" w:name="_Toc401937598"/>
       <w:r>
         <w:rPr>
           <w:rFonts w:eastAsia="Times New Roman"/>
         </w:rPr>
         <w:t>Phần mềm</w:t>
       </w:r>
-      <w:bookmarkEnd w:id="103"/>
+      <w:bookmarkEnd w:id="102"/>
     </w:p>
     <w:p>
       <w:pPr>
@@ -30047,7 +29915,6 @@
           <w:rFonts w:eastAsia="Times New Roman"/>
           <w:szCs w:val="24"/>
         </w:rPr>
-        <w:lastRenderedPageBreak/>
         <w:t>Bộ font Unicode.</w:t>
       </w:r>
     </w:p>
@@ -30132,14 +29999,14 @@
           <w:rFonts w:eastAsia="Times New Roman"/>
         </w:rPr>
       </w:pPr>
-      <w:bookmarkStart w:id="104" w:name="_Toc401937599"/>
+      <w:bookmarkStart w:id="103" w:name="_Toc401937599"/>
       <w:r>
         <w:rPr>
           <w:rFonts w:eastAsia="Times New Roman"/>
         </w:rPr>
         <w:t>Những cái khác</w:t>
       </w:r>
-      <w:bookmarkEnd w:id="104"/>
+      <w:bookmarkEnd w:id="103"/>
     </w:p>
     <w:p>
       <w:pPr>
@@ -30150,11 +30017,11 @@
         </w:numPr>
         <w:ind w:left="1080"/>
       </w:pPr>
-      <w:bookmarkStart w:id="105" w:name="_Toc401937600"/>
+      <w:bookmarkStart w:id="104" w:name="_Toc401937600"/>
       <w:r>
         <w:t>Các yêu cầu thủ tục đặc biệt</w:t>
       </w:r>
-      <w:bookmarkEnd w:id="105"/>
+      <w:bookmarkEnd w:id="104"/>
     </w:p>
     <w:p>
       <w:pPr>
@@ -30185,6 +30052,7 @@
         </w:numPr>
       </w:pPr>
       <w:r>
+        <w:lastRenderedPageBreak/>
         <w:t>Đăng nhập vào hệ thống với tài khoản ‘duduct’.</w:t>
       </w:r>
     </w:p>
@@ -30211,6 +30079,8 @@
       <w:r>
         <w:t xml:space="preserve">Tài khoản ‘duduct’ phải đăng thành công nhà trọ </w:t>
       </w:r>
+      <w:bookmarkStart w:id="105" w:name="_GoBack"/>
+      <w:bookmarkEnd w:id="105"/>
     </w:p>
     <w:p>
       <w:r>
@@ -30321,7 +30191,7 @@
         <w:rFonts w:ascii="Courier New" w:hAnsi="Courier New" w:cs="Courier New" w:hint="default"/>
       </w:rPr>
     </w:lvl>
-    <w:lvl w:ilvl="1" w:tplc="04090003" w:tentative="1">
+    <w:lvl w:ilvl="1" w:tplc="04090003">
       <w:start w:val="1"/>
       <w:numFmt w:val="bullet"/>
       <w:lvlText w:val="o"/>
@@ -30421,7 +30291,7 @@
   <w:abstractNum w:abstractNumId="1">
     <w:nsid w:val="00E86357"/>
     <w:multiLevelType w:val="hybridMultilevel"/>
-    <w:tmpl w:val="7FA08894"/>
+    <w:tmpl w:val="6CB006D8"/>
     <w:lvl w:ilvl="0" w:tplc="04090001">
       <w:start w:val="1"/>
       <w:numFmt w:val="bullet"/>
@@ -31724,6 +31594,119 @@
     </w:lvl>
   </w:abstractNum>
   <w:abstractNum w:abstractNumId="13">
+    <w:nsid w:val="1E7B7D39"/>
+    <w:multiLevelType w:val="hybridMultilevel"/>
+    <w:tmpl w:val="7856179A"/>
+    <w:lvl w:ilvl="0" w:tplc="04090001">
+      <w:start w:val="1"/>
+      <w:numFmt w:val="bullet"/>
+      <w:lvlText w:val=""/>
+      <w:lvlJc w:val="left"/>
+      <w:pPr>
+        <w:ind w:left="720" w:hanging="360"/>
+      </w:pPr>
+      <w:rPr>
+        <w:rFonts w:ascii="Symbol" w:hAnsi="Symbol" w:hint="default"/>
+      </w:rPr>
+    </w:lvl>
+    <w:lvl w:ilvl="1" w:tplc="04090003" w:tentative="1">
+      <w:start w:val="1"/>
+      <w:numFmt w:val="bullet"/>
+      <w:lvlText w:val="o"/>
+      <w:lvlJc w:val="left"/>
+      <w:pPr>
+        <w:ind w:left="1440" w:hanging="360"/>
+      </w:pPr>
+      <w:rPr>
+        <w:rFonts w:ascii="Courier New" w:hAnsi="Courier New" w:cs="Courier New" w:hint="default"/>
+      </w:rPr>
+    </w:lvl>
+    <w:lvl w:ilvl="2" w:tplc="04090005" w:tentative="1">
+      <w:start w:val="1"/>
+      <w:numFmt w:val="bullet"/>
+      <w:lvlText w:val=""/>
+      <w:lvlJc w:val="left"/>
+      <w:pPr>
+        <w:ind w:left="2160" w:hanging="360"/>
+      </w:pPr>
+      <w:rPr>
+        <w:rFonts w:ascii="Wingdings" w:hAnsi="Wingdings" w:hint="default"/>
+      </w:rPr>
+    </w:lvl>
+    <w:lvl w:ilvl="3" w:tplc="04090001" w:tentative="1">
+      <w:start w:val="1"/>
+      <w:numFmt w:val="bullet"/>
+      <w:lvlText w:val=""/>
+      <w:lvlJc w:val="left"/>
+      <w:pPr>
+        <w:ind w:left="2880" w:hanging="360"/>
+      </w:pPr>
+      <w:rPr>
+        <w:rFonts w:ascii="Symbol" w:hAnsi="Symbol" w:hint="default"/>
+      </w:rPr>
+    </w:lvl>
+    <w:lvl w:ilvl="4" w:tplc="04090003" w:tentative="1">
+      <w:start w:val="1"/>
+      <w:numFmt w:val="bullet"/>
+      <w:lvlText w:val="o"/>
+      <w:lvlJc w:val="left"/>
+      <w:pPr>
+        <w:ind w:left="3600" w:hanging="360"/>
+      </w:pPr>
+      <w:rPr>
+        <w:rFonts w:ascii="Courier New" w:hAnsi="Courier New" w:cs="Courier New" w:hint="default"/>
+      </w:rPr>
+    </w:lvl>
+    <w:lvl w:ilvl="5" w:tplc="04090005" w:tentative="1">
+      <w:start w:val="1"/>
+      <w:numFmt w:val="bullet"/>
+      <w:lvlText w:val=""/>
+      <w:lvlJc w:val="left"/>
+      <w:pPr>
+        <w:ind w:left="4320" w:hanging="360"/>
+      </w:pPr>
+      <w:rPr>
+        <w:rFonts w:ascii="Wingdings" w:hAnsi="Wingdings" w:hint="default"/>
+      </w:rPr>
+    </w:lvl>
+    <w:lvl w:ilvl="6" w:tplc="04090001" w:tentative="1">
+      <w:start w:val="1"/>
+      <w:numFmt w:val="bullet"/>
+      <w:lvlText w:val=""/>
+      <w:lvlJc w:val="left"/>
+      <w:pPr>
+        <w:ind w:left="5040" w:hanging="360"/>
+      </w:pPr>
+      <w:rPr>
+        <w:rFonts w:ascii="Symbol" w:hAnsi="Symbol" w:hint="default"/>
+      </w:rPr>
+    </w:lvl>
+    <w:lvl w:ilvl="7" w:tplc="04090003" w:tentative="1">
+      <w:start w:val="1"/>
+      <w:numFmt w:val="bullet"/>
+      <w:lvlText w:val="o"/>
+      <w:lvlJc w:val="left"/>
+      <w:pPr>
+        <w:ind w:left="5760" w:hanging="360"/>
+      </w:pPr>
+      <w:rPr>
+        <w:rFonts w:ascii="Courier New" w:hAnsi="Courier New" w:cs="Courier New" w:hint="default"/>
+      </w:rPr>
+    </w:lvl>
+    <w:lvl w:ilvl="8" w:tplc="04090005" w:tentative="1">
+      <w:start w:val="1"/>
+      <w:numFmt w:val="bullet"/>
+      <w:lvlText w:val=""/>
+      <w:lvlJc w:val="left"/>
+      <w:pPr>
+        <w:ind w:left="6480" w:hanging="360"/>
+      </w:pPr>
+      <w:rPr>
+        <w:rFonts w:ascii="Wingdings" w:hAnsi="Wingdings" w:hint="default"/>
+      </w:rPr>
+    </w:lvl>
+  </w:abstractNum>
+  <w:abstractNum w:abstractNumId="14">
     <w:nsid w:val="1F4E2ADA"/>
     <w:multiLevelType w:val="hybridMultilevel"/>
     <w:tmpl w:val="43F47438"/>
@@ -31836,7 +31819,7 @@
       </w:rPr>
     </w:lvl>
   </w:abstractNum>
-  <w:abstractNum w:abstractNumId="14">
+  <w:abstractNum w:abstractNumId="15">
     <w:nsid w:val="21A15518"/>
     <w:multiLevelType w:val="multilevel"/>
     <w:tmpl w:val="5CBC2956"/>
@@ -31949,7 +31932,7 @@
       </w:rPr>
     </w:lvl>
   </w:abstractNum>
-  <w:abstractNum w:abstractNumId="15">
+  <w:abstractNum w:abstractNumId="16">
     <w:nsid w:val="2209699C"/>
     <w:multiLevelType w:val="multilevel"/>
     <w:tmpl w:val="B41887A0"/>
@@ -32062,7 +32045,7 @@
       </w:rPr>
     </w:lvl>
   </w:abstractNum>
-  <w:abstractNum w:abstractNumId="16">
+  <w:abstractNum w:abstractNumId="17">
     <w:nsid w:val="226D6CFD"/>
     <w:multiLevelType w:val="multilevel"/>
     <w:tmpl w:val="521C6A76"/>
@@ -32175,7 +32158,7 @@
       </w:rPr>
     </w:lvl>
   </w:abstractNum>
-  <w:abstractNum w:abstractNumId="17">
+  <w:abstractNum w:abstractNumId="18">
     <w:nsid w:val="234D7A88"/>
     <w:multiLevelType w:val="multilevel"/>
     <w:tmpl w:val="2716DB98"/>
@@ -32288,7 +32271,7 @@
       </w:rPr>
     </w:lvl>
   </w:abstractNum>
-  <w:abstractNum w:abstractNumId="18">
+  <w:abstractNum w:abstractNumId="19">
     <w:nsid w:val="2799598F"/>
     <w:multiLevelType w:val="multilevel"/>
     <w:tmpl w:val="0106BC24"/>
@@ -32405,7 +32388,7 @@
       </w:rPr>
     </w:lvl>
   </w:abstractNum>
-  <w:abstractNum w:abstractNumId="19">
+  <w:abstractNum w:abstractNumId="20">
     <w:nsid w:val="2A583B9D"/>
     <w:multiLevelType w:val="multilevel"/>
     <w:tmpl w:val="35DCBB1E"/>
@@ -32518,7 +32501,120 @@
       </w:rPr>
     </w:lvl>
   </w:abstractNum>
-  <w:abstractNum w:abstractNumId="20">
+  <w:abstractNum w:abstractNumId="21">
+    <w:nsid w:val="2CF435DD"/>
+    <w:multiLevelType w:val="hybridMultilevel"/>
+    <w:tmpl w:val="4DB81450"/>
+    <w:lvl w:ilvl="0" w:tplc="04090001">
+      <w:start w:val="1"/>
+      <w:numFmt w:val="bullet"/>
+      <w:lvlText w:val=""/>
+      <w:lvlJc w:val="left"/>
+      <w:pPr>
+        <w:ind w:left="1800" w:hanging="360"/>
+      </w:pPr>
+      <w:rPr>
+        <w:rFonts w:ascii="Symbol" w:hAnsi="Symbol" w:hint="default"/>
+      </w:rPr>
+    </w:lvl>
+    <w:lvl w:ilvl="1" w:tplc="04090003" w:tentative="1">
+      <w:start w:val="1"/>
+      <w:numFmt w:val="bullet"/>
+      <w:lvlText w:val="o"/>
+      <w:lvlJc w:val="left"/>
+      <w:pPr>
+        <w:ind w:left="2520" w:hanging="360"/>
+      </w:pPr>
+      <w:rPr>
+        <w:rFonts w:ascii="Courier New" w:hAnsi="Courier New" w:cs="Courier New" w:hint="default"/>
+      </w:rPr>
+    </w:lvl>
+    <w:lvl w:ilvl="2" w:tplc="04090005" w:tentative="1">
+      <w:start w:val="1"/>
+      <w:numFmt w:val="bullet"/>
+      <w:lvlText w:val=""/>
+      <w:lvlJc w:val="left"/>
+      <w:pPr>
+        <w:ind w:left="3240" w:hanging="360"/>
+      </w:pPr>
+      <w:rPr>
+        <w:rFonts w:ascii="Wingdings" w:hAnsi="Wingdings" w:hint="default"/>
+      </w:rPr>
+    </w:lvl>
+    <w:lvl w:ilvl="3" w:tplc="04090001" w:tentative="1">
+      <w:start w:val="1"/>
+      <w:numFmt w:val="bullet"/>
+      <w:lvlText w:val=""/>
+      <w:lvlJc w:val="left"/>
+      <w:pPr>
+        <w:ind w:left="3960" w:hanging="360"/>
+      </w:pPr>
+      <w:rPr>
+        <w:rFonts w:ascii="Symbol" w:hAnsi="Symbol" w:hint="default"/>
+      </w:rPr>
+    </w:lvl>
+    <w:lvl w:ilvl="4" w:tplc="04090003" w:tentative="1">
+      <w:start w:val="1"/>
+      <w:numFmt w:val="bullet"/>
+      <w:lvlText w:val="o"/>
+      <w:lvlJc w:val="left"/>
+      <w:pPr>
+        <w:ind w:left="4680" w:hanging="360"/>
+      </w:pPr>
+      <w:rPr>
+        <w:rFonts w:ascii="Courier New" w:hAnsi="Courier New" w:cs="Courier New" w:hint="default"/>
+      </w:rPr>
+    </w:lvl>
+    <w:lvl w:ilvl="5" w:tplc="04090005" w:tentative="1">
+      <w:start w:val="1"/>
+      <w:numFmt w:val="bullet"/>
+      <w:lvlText w:val=""/>
+      <w:lvlJc w:val="left"/>
+      <w:pPr>
+        <w:ind w:left="5400" w:hanging="360"/>
+      </w:pPr>
+      <w:rPr>
+        <w:rFonts w:ascii="Wingdings" w:hAnsi="Wingdings" w:hint="default"/>
+      </w:rPr>
+    </w:lvl>
+    <w:lvl w:ilvl="6" w:tplc="04090001" w:tentative="1">
+      <w:start w:val="1"/>
+      <w:numFmt w:val="bullet"/>
+      <w:lvlText w:val=""/>
+      <w:lvlJc w:val="left"/>
+      <w:pPr>
+        <w:ind w:left="6120" w:hanging="360"/>
+      </w:pPr>
+      <w:rPr>
+        <w:rFonts w:ascii="Symbol" w:hAnsi="Symbol" w:hint="default"/>
+      </w:rPr>
+    </w:lvl>
+    <w:lvl w:ilvl="7" w:tplc="04090003" w:tentative="1">
+      <w:start w:val="1"/>
+      <w:numFmt w:val="bullet"/>
+      <w:lvlText w:val="o"/>
+      <w:lvlJc w:val="left"/>
+      <w:pPr>
+        <w:ind w:left="6840" w:hanging="360"/>
+      </w:pPr>
+      <w:rPr>
+        <w:rFonts w:ascii="Courier New" w:hAnsi="Courier New" w:cs="Courier New" w:hint="default"/>
+      </w:rPr>
+    </w:lvl>
+    <w:lvl w:ilvl="8" w:tplc="04090005" w:tentative="1">
+      <w:start w:val="1"/>
+      <w:numFmt w:val="bullet"/>
+      <w:lvlText w:val=""/>
+      <w:lvlJc w:val="left"/>
+      <w:pPr>
+        <w:ind w:left="7560" w:hanging="360"/>
+      </w:pPr>
+      <w:rPr>
+        <w:rFonts w:ascii="Wingdings" w:hAnsi="Wingdings" w:hint="default"/>
+      </w:rPr>
+    </w:lvl>
+  </w:abstractNum>
+  <w:abstractNum w:abstractNumId="22">
     <w:nsid w:val="325A6B5B"/>
     <w:multiLevelType w:val="hybridMultilevel"/>
     <w:tmpl w:val="142AD53A"/>
@@ -32631,7 +32727,7 @@
       </w:rPr>
     </w:lvl>
   </w:abstractNum>
-  <w:abstractNum w:abstractNumId="21">
+  <w:abstractNum w:abstractNumId="23">
     <w:nsid w:val="32A46A51"/>
     <w:multiLevelType w:val="multilevel"/>
     <w:tmpl w:val="F724B7C8"/>
@@ -32744,7 +32840,7 @@
       </w:rPr>
     </w:lvl>
   </w:abstractNum>
-  <w:abstractNum w:abstractNumId="22">
+  <w:abstractNum w:abstractNumId="24">
     <w:nsid w:val="35803283"/>
     <w:multiLevelType w:val="hybridMultilevel"/>
     <w:tmpl w:val="B5529222"/>
@@ -32830,7 +32926,7 @@
       </w:pPr>
     </w:lvl>
   </w:abstractNum>
-  <w:abstractNum w:abstractNumId="23">
+  <w:abstractNum w:abstractNumId="25">
     <w:nsid w:val="37173403"/>
     <w:multiLevelType w:val="multilevel"/>
     <w:tmpl w:val="B50E4816"/>
@@ -32943,7 +33039,7 @@
       </w:rPr>
     </w:lvl>
   </w:abstractNum>
-  <w:abstractNum w:abstractNumId="24">
+  <w:abstractNum w:abstractNumId="26">
     <w:nsid w:val="374F05AB"/>
     <w:multiLevelType w:val="multilevel"/>
     <w:tmpl w:val="1C289C4E"/>
@@ -33056,7 +33152,7 @@
       </w:rPr>
     </w:lvl>
   </w:abstractNum>
-  <w:abstractNum w:abstractNumId="25">
+  <w:abstractNum w:abstractNumId="27">
     <w:nsid w:val="37810712"/>
     <w:multiLevelType w:val="multilevel"/>
     <w:tmpl w:val="D026C02A"/>
@@ -33169,7 +33265,7 @@
       </w:rPr>
     </w:lvl>
   </w:abstractNum>
-  <w:abstractNum w:abstractNumId="26">
+  <w:abstractNum w:abstractNumId="28">
     <w:nsid w:val="42894910"/>
     <w:multiLevelType w:val="multilevel"/>
     <w:tmpl w:val="B00C69B4"/>
@@ -33282,7 +33378,7 @@
       </w:rPr>
     </w:lvl>
   </w:abstractNum>
-  <w:abstractNum w:abstractNumId="27">
+  <w:abstractNum w:abstractNumId="29">
     <w:nsid w:val="45CB3825"/>
     <w:multiLevelType w:val="hybridMultilevel"/>
     <w:tmpl w:val="21529FA8"/>
@@ -33368,7 +33464,7 @@
       </w:pPr>
     </w:lvl>
   </w:abstractNum>
-  <w:abstractNum w:abstractNumId="28">
+  <w:abstractNum w:abstractNumId="30">
     <w:nsid w:val="4B5119F0"/>
     <w:multiLevelType w:val="hybridMultilevel"/>
     <w:tmpl w:val="70BA1B3E"/>
@@ -33457,7 +33553,7 @@
       </w:pPr>
     </w:lvl>
   </w:abstractNum>
-  <w:abstractNum w:abstractNumId="29">
+  <w:abstractNum w:abstractNumId="31">
     <w:nsid w:val="4B815F7D"/>
     <w:multiLevelType w:val="multilevel"/>
     <w:tmpl w:val="F724B7C8"/>
@@ -33570,7 +33666,7 @@
       </w:rPr>
     </w:lvl>
   </w:abstractNum>
-  <w:abstractNum w:abstractNumId="30">
+  <w:abstractNum w:abstractNumId="32">
     <w:nsid w:val="519C160D"/>
     <w:multiLevelType w:val="multilevel"/>
     <w:tmpl w:val="F724B7C8"/>
@@ -33683,7 +33779,7 @@
       </w:rPr>
     </w:lvl>
   </w:abstractNum>
-  <w:abstractNum w:abstractNumId="31">
+  <w:abstractNum w:abstractNumId="33">
     <w:nsid w:val="56C03D67"/>
     <w:multiLevelType w:val="multilevel"/>
     <w:tmpl w:val="35DCBB1E"/>
@@ -33796,7 +33892,7 @@
       </w:rPr>
     </w:lvl>
   </w:abstractNum>
-  <w:abstractNum w:abstractNumId="32">
+  <w:abstractNum w:abstractNumId="34">
     <w:nsid w:val="571037C0"/>
     <w:multiLevelType w:val="multilevel"/>
     <w:tmpl w:val="F6A0DFE2"/>
@@ -33909,7 +34005,7 @@
       </w:rPr>
     </w:lvl>
   </w:abstractNum>
-  <w:abstractNum w:abstractNumId="33">
+  <w:abstractNum w:abstractNumId="35">
     <w:nsid w:val="5C894818"/>
     <w:multiLevelType w:val="multilevel"/>
     <w:tmpl w:val="2C74C920"/>
@@ -34022,7 +34118,120 @@
       </w:rPr>
     </w:lvl>
   </w:abstractNum>
-  <w:abstractNum w:abstractNumId="34">
+  <w:abstractNum w:abstractNumId="36">
+    <w:nsid w:val="5E9C572E"/>
+    <w:multiLevelType w:val="hybridMultilevel"/>
+    <w:tmpl w:val="84007E9A"/>
+    <w:lvl w:ilvl="0" w:tplc="04090001">
+      <w:start w:val="1"/>
+      <w:numFmt w:val="bullet"/>
+      <w:lvlText w:val=""/>
+      <w:lvlJc w:val="left"/>
+      <w:pPr>
+        <w:ind w:left="720" w:hanging="360"/>
+      </w:pPr>
+      <w:rPr>
+        <w:rFonts w:ascii="Symbol" w:hAnsi="Symbol" w:hint="default"/>
+      </w:rPr>
+    </w:lvl>
+    <w:lvl w:ilvl="1" w:tplc="04090003" w:tentative="1">
+      <w:start w:val="1"/>
+      <w:numFmt w:val="bullet"/>
+      <w:lvlText w:val="o"/>
+      <w:lvlJc w:val="left"/>
+      <w:pPr>
+        <w:ind w:left="1440" w:hanging="360"/>
+      </w:pPr>
+      <w:rPr>
+        <w:rFonts w:ascii="Courier New" w:hAnsi="Courier New" w:cs="Courier New" w:hint="default"/>
+      </w:rPr>
+    </w:lvl>
+    <w:lvl w:ilvl="2" w:tplc="04090005" w:tentative="1">
+      <w:start w:val="1"/>
+      <w:numFmt w:val="bullet"/>
+      <w:lvlText w:val=""/>
+      <w:lvlJc w:val="left"/>
+      <w:pPr>
+        <w:ind w:left="2160" w:hanging="360"/>
+      </w:pPr>
+      <w:rPr>
+        <w:rFonts w:ascii="Wingdings" w:hAnsi="Wingdings" w:hint="default"/>
+      </w:rPr>
+    </w:lvl>
+    <w:lvl w:ilvl="3" w:tplc="04090001" w:tentative="1">
+      <w:start w:val="1"/>
+      <w:numFmt w:val="bullet"/>
+      <w:lvlText w:val=""/>
+      <w:lvlJc w:val="left"/>
+      <w:pPr>
+        <w:ind w:left="2880" w:hanging="360"/>
+      </w:pPr>
+      <w:rPr>
+        <w:rFonts w:ascii="Symbol" w:hAnsi="Symbol" w:hint="default"/>
+      </w:rPr>
+    </w:lvl>
+    <w:lvl w:ilvl="4" w:tplc="04090003" w:tentative="1">
+      <w:start w:val="1"/>
+      <w:numFmt w:val="bullet"/>
+      <w:lvlText w:val="o"/>
+      <w:lvlJc w:val="left"/>
+      <w:pPr>
+        <w:ind w:left="3600" w:hanging="360"/>
+      </w:pPr>
+      <w:rPr>
+        <w:rFonts w:ascii="Courier New" w:hAnsi="Courier New" w:cs="Courier New" w:hint="default"/>
+      </w:rPr>
+    </w:lvl>
+    <w:lvl w:ilvl="5" w:tplc="04090005" w:tentative="1">
+      <w:start w:val="1"/>
+      <w:numFmt w:val="bullet"/>
+      <w:lvlText w:val=""/>
+      <w:lvlJc w:val="left"/>
+      <w:pPr>
+        <w:ind w:left="4320" w:hanging="360"/>
+      </w:pPr>
+      <w:rPr>
+        <w:rFonts w:ascii="Wingdings" w:hAnsi="Wingdings" w:hint="default"/>
+      </w:rPr>
+    </w:lvl>
+    <w:lvl w:ilvl="6" w:tplc="04090001" w:tentative="1">
+      <w:start w:val="1"/>
+      <w:numFmt w:val="bullet"/>
+      <w:lvlText w:val=""/>
+      <w:lvlJc w:val="left"/>
+      <w:pPr>
+        <w:ind w:left="5040" w:hanging="360"/>
+      </w:pPr>
+      <w:rPr>
+        <w:rFonts w:ascii="Symbol" w:hAnsi="Symbol" w:hint="default"/>
+      </w:rPr>
+    </w:lvl>
+    <w:lvl w:ilvl="7" w:tplc="04090003" w:tentative="1">
+      <w:start w:val="1"/>
+      <w:numFmt w:val="bullet"/>
+      <w:lvlText w:val="o"/>
+      <w:lvlJc w:val="left"/>
+      <w:pPr>
+        <w:ind w:left="5760" w:hanging="360"/>
+      </w:pPr>
+      <w:rPr>
+        <w:rFonts w:ascii="Courier New" w:hAnsi="Courier New" w:cs="Courier New" w:hint="default"/>
+      </w:rPr>
+    </w:lvl>
+    <w:lvl w:ilvl="8" w:tplc="04090005" w:tentative="1">
+      <w:start w:val="1"/>
+      <w:numFmt w:val="bullet"/>
+      <w:lvlText w:val=""/>
+      <w:lvlJc w:val="left"/>
+      <w:pPr>
+        <w:ind w:left="6480" w:hanging="360"/>
+      </w:pPr>
+      <w:rPr>
+        <w:rFonts w:ascii="Wingdings" w:hAnsi="Wingdings" w:hint="default"/>
+      </w:rPr>
+    </w:lvl>
+  </w:abstractNum>
+  <w:abstractNum w:abstractNumId="37">
     <w:nsid w:val="5EFA62CF"/>
     <w:multiLevelType w:val="hybridMultilevel"/>
     <w:tmpl w:val="F5A8B5FA"/>
@@ -34135,7 +34344,7 @@
       </w:rPr>
     </w:lvl>
   </w:abstractNum>
-  <w:abstractNum w:abstractNumId="35">
+  <w:abstractNum w:abstractNumId="38">
     <w:nsid w:val="61321741"/>
     <w:multiLevelType w:val="multilevel"/>
     <w:tmpl w:val="98A20604"/>
@@ -34248,7 +34457,7 @@
       </w:rPr>
     </w:lvl>
   </w:abstractNum>
-  <w:abstractNum w:abstractNumId="36">
+  <w:abstractNum w:abstractNumId="39">
     <w:nsid w:val="64364629"/>
     <w:multiLevelType w:val="multilevel"/>
     <w:tmpl w:val="F724B7C8"/>
@@ -34361,7 +34570,7 @@
       </w:rPr>
     </w:lvl>
   </w:abstractNum>
-  <w:abstractNum w:abstractNumId="37">
+  <w:abstractNum w:abstractNumId="40">
     <w:nsid w:val="6644177F"/>
     <w:multiLevelType w:val="hybridMultilevel"/>
     <w:tmpl w:val="412A7CFA"/>
@@ -34474,7 +34683,7 @@
       </w:rPr>
     </w:lvl>
   </w:abstractNum>
-  <w:abstractNum w:abstractNumId="38">
+  <w:abstractNum w:abstractNumId="41">
     <w:nsid w:val="667B55E2"/>
     <w:multiLevelType w:val="hybridMultilevel"/>
     <w:tmpl w:val="50E6124E"/>
@@ -34587,7 +34796,7 @@
       </w:rPr>
     </w:lvl>
   </w:abstractNum>
-  <w:abstractNum w:abstractNumId="39">
+  <w:abstractNum w:abstractNumId="42">
     <w:nsid w:val="6B601E47"/>
     <w:multiLevelType w:val="hybridMultilevel"/>
     <w:tmpl w:val="1AE656B4"/>
@@ -34700,7 +34909,7 @@
       </w:rPr>
     </w:lvl>
   </w:abstractNum>
-  <w:abstractNum w:abstractNumId="40">
+  <w:abstractNum w:abstractNumId="43">
     <w:nsid w:val="718A7D04"/>
     <w:multiLevelType w:val="hybridMultilevel"/>
     <w:tmpl w:val="A392B8E2"/>
@@ -34786,7 +34995,7 @@
       </w:pPr>
     </w:lvl>
   </w:abstractNum>
-  <w:abstractNum w:abstractNumId="41">
+  <w:abstractNum w:abstractNumId="44">
     <w:nsid w:val="72156068"/>
     <w:multiLevelType w:val="multilevel"/>
     <w:tmpl w:val="5EA421B0"/>
@@ -34899,7 +35108,7 @@
       </w:rPr>
     </w:lvl>
   </w:abstractNum>
-  <w:abstractNum w:abstractNumId="42">
+  <w:abstractNum w:abstractNumId="45">
     <w:nsid w:val="721602E2"/>
     <w:multiLevelType w:val="multilevel"/>
     <w:tmpl w:val="E9A892D6"/>
@@ -35012,7 +35221,7 @@
       </w:rPr>
     </w:lvl>
   </w:abstractNum>
-  <w:abstractNum w:abstractNumId="43">
+  <w:abstractNum w:abstractNumId="46">
     <w:nsid w:val="748570B2"/>
     <w:multiLevelType w:val="hybridMultilevel"/>
     <w:tmpl w:val="626E7404"/>
@@ -35125,7 +35334,7 @@
       </w:rPr>
     </w:lvl>
   </w:abstractNum>
-  <w:abstractNum w:abstractNumId="44">
+  <w:abstractNum w:abstractNumId="47">
     <w:nsid w:val="75657DF3"/>
     <w:multiLevelType w:val="multilevel"/>
     <w:tmpl w:val="6470777E"/>
@@ -35238,7 +35447,7 @@
       </w:rPr>
     </w:lvl>
   </w:abstractNum>
-  <w:abstractNum w:abstractNumId="45">
+  <w:abstractNum w:abstractNumId="48">
     <w:nsid w:val="77A07AF3"/>
     <w:multiLevelType w:val="hybridMultilevel"/>
     <w:tmpl w:val="8806C11A"/>
@@ -35328,61 +35537,61 @@
     </w:lvl>
   </w:abstractNum>
   <w:num w:numId="1">
-    <w:abstractNumId w:val="39"/>
+    <w:abstractNumId w:val="42"/>
   </w:num>
   <w:num w:numId="2">
-    <w:abstractNumId w:val="43"/>
+    <w:abstractNumId w:val="46"/>
   </w:num>
   <w:num w:numId="3">
-    <w:abstractNumId w:val="45"/>
+    <w:abstractNumId w:val="48"/>
   </w:num>
   <w:num w:numId="4">
-    <w:abstractNumId w:val="27"/>
+    <w:abstractNumId w:val="29"/>
   </w:num>
   <w:num w:numId="5">
     <w:abstractNumId w:val="4"/>
   </w:num>
   <w:num w:numId="6">
-    <w:abstractNumId w:val="28"/>
+    <w:abstractNumId w:val="30"/>
   </w:num>
   <w:num w:numId="7">
     <w:abstractNumId w:val="6"/>
   </w:num>
   <w:num w:numId="8">
-    <w:abstractNumId w:val="40"/>
+    <w:abstractNumId w:val="43"/>
   </w:num>
   <w:num w:numId="9">
-    <w:abstractNumId w:val="22"/>
+    <w:abstractNumId w:val="24"/>
   </w:num>
   <w:num w:numId="10">
     <w:abstractNumId w:val="11"/>
   </w:num>
   <w:num w:numId="11">
-    <w:abstractNumId w:val="23"/>
+    <w:abstractNumId w:val="25"/>
   </w:num>
   <w:num w:numId="12">
-    <w:abstractNumId w:val="38"/>
+    <w:abstractNumId w:val="41"/>
   </w:num>
   <w:num w:numId="13">
-    <w:abstractNumId w:val="44"/>
+    <w:abstractNumId w:val="47"/>
   </w:num>
   <w:num w:numId="14">
     <w:abstractNumId w:val="1"/>
   </w:num>
   <w:num w:numId="15">
-    <w:abstractNumId w:val="18"/>
+    <w:abstractNumId w:val="19"/>
   </w:num>
   <w:num w:numId="16">
-    <w:abstractNumId w:val="16"/>
+    <w:abstractNumId w:val="17"/>
   </w:num>
   <w:num w:numId="17">
     <w:abstractNumId w:val="10"/>
   </w:num>
   <w:num w:numId="18">
-    <w:abstractNumId w:val="14"/>
+    <w:abstractNumId w:val="15"/>
   </w:num>
   <w:num w:numId="19">
-    <w:abstractNumId w:val="19"/>
+    <w:abstractNumId w:val="20"/>
   </w:num>
   <w:num w:numId="20">
     <w:abstractNumId w:val="8"/>
@@ -35397,73 +35606,82 @@
     <w:abstractNumId w:val="9"/>
   </w:num>
   <w:num w:numId="24">
-    <w:abstractNumId w:val="31"/>
+    <w:abstractNumId w:val="33"/>
   </w:num>
   <w:num w:numId="25">
-    <w:abstractNumId w:val="33"/>
+    <w:abstractNumId w:val="35"/>
   </w:num>
   <w:num w:numId="26">
-    <w:abstractNumId w:val="42"/>
+    <w:abstractNumId w:val="45"/>
   </w:num>
   <w:num w:numId="27">
     <w:abstractNumId w:val="0"/>
   </w:num>
   <w:num w:numId="28">
-    <w:abstractNumId w:val="15"/>
+    <w:abstractNumId w:val="16"/>
   </w:num>
   <w:num w:numId="29">
-    <w:abstractNumId w:val="21"/>
+    <w:abstractNumId w:val="23"/>
   </w:num>
   <w:num w:numId="30">
-    <w:abstractNumId w:val="30"/>
+    <w:abstractNumId w:val="32"/>
   </w:num>
   <w:num w:numId="31">
-    <w:abstractNumId w:val="13"/>
+    <w:abstractNumId w:val="14"/>
   </w:num>
   <w:num w:numId="32">
-    <w:abstractNumId w:val="29"/>
+    <w:abstractNumId w:val="31"/>
   </w:num>
   <w:num w:numId="33">
-    <w:abstractNumId w:val="32"/>
+    <w:abstractNumId w:val="34"/>
   </w:num>
   <w:num w:numId="34">
-    <w:abstractNumId w:val="41"/>
+    <w:abstractNumId w:val="44"/>
   </w:num>
   <w:num w:numId="35">
-    <w:abstractNumId w:val="25"/>
+    <w:abstractNumId w:val="27"/>
   </w:num>
   <w:num w:numId="36">
-    <w:abstractNumId w:val="20"/>
+    <w:abstractNumId w:val="22"/>
   </w:num>
   <w:num w:numId="37">
     <w:abstractNumId w:val="5"/>
   </w:num>
   <w:num w:numId="38">
-    <w:abstractNumId w:val="24"/>
+    <w:abstractNumId w:val="26"/>
   </w:num>
   <w:num w:numId="39">
     <w:abstractNumId w:val="2"/>
   </w:num>
   <w:num w:numId="40">
+    <w:abstractNumId w:val="40"/>
+  </w:num>
+  <w:num w:numId="41">
     <w:abstractNumId w:val="37"/>
   </w:num>
-  <w:num w:numId="41">
-    <w:abstractNumId w:val="34"/>
-  </w:num>
   <w:num w:numId="42">
-    <w:abstractNumId w:val="35"/>
+    <w:abstractNumId w:val="38"/>
   </w:num>
   <w:num w:numId="43">
-    <w:abstractNumId w:val="17"/>
+    <w:abstractNumId w:val="18"/>
   </w:num>
   <w:num w:numId="44">
-    <w:abstractNumId w:val="36"/>
+    <w:abstractNumId w:val="39"/>
   </w:num>
   <w:num w:numId="45">
     <w:abstractNumId w:val="3"/>
   </w:num>
   <w:num w:numId="46">
-    <w:abstractNumId w:val="26"/>
+    <w:abstractNumId w:val="28"/>
+  </w:num>
+  <w:num w:numId="47">
+    <w:abstractNumId w:val="36"/>
+  </w:num>
+  <w:num w:numId="48">
+    <w:abstractNumId w:val="21"/>
+  </w:num>
+  <w:num w:numId="49">
+    <w:abstractNumId w:val="13"/>
   </w:num>
 </w:numbering>
 </file>
@@ -36446,7 +36664,7 @@
 </file>
 
 <file path=customXml/itemProps1.xml><?xml version="1.0" encoding="utf-8"?>
-<ds:datastoreItem xmlns:ds="http://schemas.openxmlformats.org/officeDocument/2006/customXml" ds:itemID="{E9306EA1-F543-4467-A616-78778A929A95}">
+<ds:datastoreItem xmlns:ds="http://schemas.openxmlformats.org/officeDocument/2006/customXml" ds:itemID="{9D9CCEEA-699E-4504-BF3A-7923F849B53A}">
   <ds:schemaRefs>
     <ds:schemaRef ds:uri="http://schemas.openxmlformats.org/officeDocument/2006/bibliography"/>
   </ds:schemaRefs>

</xml_diff>